<commit_message>
tambah tombol, dialog box, setting, window
</commit_message>
<xml_diff>
--- a/tugas1/Class analysis.docx
+++ b/tugas1/Class analysis.docx
@@ -1153,6 +1153,73 @@
     </w:p>
     <w:p>
       <w:pPr>
+        <w:numPr>
+          <w:ilvl w:val="0"/>
+          <w:numId w:val="14"/>
+        </w:numPr>
+        <w:pBdr>
+          <w:top w:val="nil"/>
+          <w:left w:val="nil"/>
+          <w:bottom w:val="nil"/>
+          <w:right w:val="nil"/>
+          <w:between w:val="nil"/>
+        </w:pBdr>
+        <w:spacing w:after="0" w:line="240" w:lineRule="auto"/>
+        <w:ind w:left="2268"/>
+        <w:contextualSpacing/>
+      </w:pPr>
+      <w:proofErr w:type="spellStart"/>
+      <w:r>
+        <w:t>Jendela</w:t>
+      </w:r>
+      <w:proofErr w:type="spellEnd"/>
+    </w:p>
+    <w:p>
+      <w:pPr>
+        <w:numPr>
+          <w:ilvl w:val="0"/>
+          <w:numId w:val="14"/>
+        </w:numPr>
+        <w:pBdr>
+          <w:top w:val="nil"/>
+          <w:left w:val="nil"/>
+          <w:bottom w:val="nil"/>
+          <w:right w:val="nil"/>
+          <w:between w:val="nil"/>
+        </w:pBdr>
+        <w:spacing w:after="0" w:line="240" w:lineRule="auto"/>
+        <w:ind w:left="2268"/>
+        <w:contextualSpacing/>
+      </w:pPr>
+      <w:proofErr w:type="spellStart"/>
+      <w:r>
+        <w:t>Tombol</w:t>
+      </w:r>
+      <w:proofErr w:type="spellEnd"/>
+    </w:p>
+    <w:p>
+      <w:pPr>
+        <w:numPr>
+          <w:ilvl w:val="0"/>
+          <w:numId w:val="14"/>
+        </w:numPr>
+        <w:pBdr>
+          <w:top w:val="nil"/>
+          <w:left w:val="nil"/>
+          <w:bottom w:val="nil"/>
+          <w:right w:val="nil"/>
+          <w:between w:val="nil"/>
+        </w:pBdr>
+        <w:spacing w:after="0" w:line="240" w:lineRule="auto"/>
+        <w:ind w:left="2268"/>
+        <w:contextualSpacing/>
+      </w:pPr>
+      <w:r>
+        <w:t>Dialogue Box</w:t>
+      </w:r>
+    </w:p>
+    <w:p>
+      <w:pPr>
         <w:spacing w:line="240" w:lineRule="auto"/>
         <w:ind w:left="1440"/>
       </w:pPr>
@@ -1208,7 +1275,307 @@
           <w:right w:val="nil"/>
           <w:between w:val="nil"/>
         </w:pBdr>
-        <w:spacing w:after="0" w:line="240" w:lineRule="auto"/>
+        <w:spacing w:line="240" w:lineRule="auto"/>
+        <w:contextualSpacing/>
+      </w:pPr>
+      <w:proofErr w:type="spellStart"/>
+      <w:r>
+        <w:rPr>
+          <w:color w:val="000000"/>
+        </w:rPr>
+        <w:t>Anggota</w:t>
+      </w:r>
+      <w:proofErr w:type="spellEnd"/>
+    </w:p>
+    <w:p>
+      <w:pPr>
+        <w:numPr>
+          <w:ilvl w:val="0"/>
+          <w:numId w:val="1"/>
+        </w:numPr>
+        <w:pBdr>
+          <w:top w:val="nil"/>
+          <w:left w:val="nil"/>
+          <w:bottom w:val="nil"/>
+          <w:right w:val="nil"/>
+          <w:between w:val="nil"/>
+        </w:pBdr>
+        <w:spacing w:after="0" w:line="240" w:lineRule="auto"/>
+        <w:contextualSpacing/>
+      </w:pPr>
+      <w:proofErr w:type="spellStart"/>
+      <w:r>
+        <w:t>Jendela</w:t>
+      </w:r>
+      <w:proofErr w:type="spellEnd"/>
+    </w:p>
+    <w:p>
+      <w:pPr>
+        <w:numPr>
+          <w:ilvl w:val="0"/>
+          <w:numId w:val="1"/>
+        </w:numPr>
+        <w:pBdr>
+          <w:top w:val="nil"/>
+          <w:left w:val="nil"/>
+          <w:bottom w:val="nil"/>
+          <w:right w:val="nil"/>
+          <w:between w:val="nil"/>
+        </w:pBdr>
+        <w:spacing w:after="0" w:line="240" w:lineRule="auto"/>
+        <w:contextualSpacing/>
+      </w:pPr>
+      <w:r>
+        <w:t>Sidebar</w:t>
+      </w:r>
+    </w:p>
+    <w:p>
+      <w:pPr>
+        <w:numPr>
+          <w:ilvl w:val="0"/>
+          <w:numId w:val="1"/>
+        </w:numPr>
+        <w:pBdr>
+          <w:top w:val="nil"/>
+          <w:left w:val="nil"/>
+          <w:bottom w:val="nil"/>
+          <w:right w:val="nil"/>
+          <w:between w:val="nil"/>
+        </w:pBdr>
+        <w:spacing w:after="0" w:line="240" w:lineRule="auto"/>
+        <w:contextualSpacing/>
+      </w:pPr>
+      <w:proofErr w:type="spellStart"/>
+      <w:r>
+        <w:t>Tombol</w:t>
+      </w:r>
+      <w:proofErr w:type="spellEnd"/>
+    </w:p>
+    <w:p>
+      <w:pPr>
+        <w:numPr>
+          <w:ilvl w:val="0"/>
+          <w:numId w:val="1"/>
+        </w:numPr>
+        <w:pBdr>
+          <w:top w:val="nil"/>
+          <w:left w:val="nil"/>
+          <w:bottom w:val="nil"/>
+          <w:right w:val="nil"/>
+          <w:between w:val="nil"/>
+        </w:pBdr>
+        <w:spacing w:after="0" w:line="240" w:lineRule="auto"/>
+        <w:contextualSpacing/>
+      </w:pPr>
+      <w:r>
+        <w:t>Dialogue Box</w:t>
+      </w:r>
+    </w:p>
+    <w:p>
+      <w:pPr>
+        <w:spacing w:line="240" w:lineRule="auto"/>
+      </w:pPr>
+    </w:p>
+    <w:p>
+      <w:pPr>
+        <w:numPr>
+          <w:ilvl w:val="0"/>
+          <w:numId w:val="13"/>
+        </w:numPr>
+        <w:pBdr>
+          <w:top w:val="nil"/>
+          <w:left w:val="nil"/>
+          <w:bottom w:val="nil"/>
+          <w:right w:val="nil"/>
+          <w:between w:val="nil"/>
+        </w:pBdr>
+        <w:spacing w:after="0" w:line="240" w:lineRule="auto"/>
+        <w:contextualSpacing/>
+      </w:pPr>
+      <w:proofErr w:type="spellStart"/>
+      <w:r>
+        <w:rPr>
+          <w:color w:val="000000"/>
+        </w:rPr>
+        <w:t>Usecase</w:t>
+      </w:r>
+      <w:proofErr w:type="spellEnd"/>
+      <w:r>
+        <w:rPr>
+          <w:color w:val="000000"/>
+        </w:rPr>
+        <w:t xml:space="preserve"> Diagram [</w:t>
+      </w:r>
+      <w:proofErr w:type="spellStart"/>
+      <w:r>
+        <w:rPr>
+          <w:color w:val="000000"/>
+        </w:rPr>
+        <w:t>Melihat</w:t>
+      </w:r>
+      <w:proofErr w:type="spellEnd"/>
+      <w:r>
+        <w:rPr>
+          <w:color w:val="000000"/>
+        </w:rPr>
+        <w:t xml:space="preserve"> daftar </w:t>
+      </w:r>
+      <w:proofErr w:type="spellStart"/>
+      <w:r>
+        <w:rPr>
+          <w:color w:val="000000"/>
+        </w:rPr>
+        <w:t>buku</w:t>
+      </w:r>
+      <w:proofErr w:type="spellEnd"/>
+      <w:r>
+        <w:rPr>
+          <w:color w:val="000000"/>
+        </w:rPr>
+        <w:t>]</w:t>
+      </w:r>
+    </w:p>
+    <w:p>
+      <w:pPr>
+        <w:pBdr>
+          <w:top w:val="nil"/>
+          <w:left w:val="nil"/>
+          <w:bottom w:val="nil"/>
+          <w:right w:val="nil"/>
+          <w:between w:val="nil"/>
+        </w:pBdr>
+        <w:spacing w:after="0" w:line="240" w:lineRule="auto"/>
+        <w:ind w:left="720" w:hanging="720"/>
+        <w:rPr>
+          <w:color w:val="000000"/>
+        </w:rPr>
+      </w:pPr>
+    </w:p>
+    <w:p>
+      <w:pPr>
+        <w:pBdr>
+          <w:top w:val="nil"/>
+          <w:left w:val="nil"/>
+          <w:bottom w:val="nil"/>
+          <w:right w:val="nil"/>
+          <w:between w:val="nil"/>
+        </w:pBdr>
+        <w:spacing w:after="0" w:line="240" w:lineRule="auto"/>
+        <w:ind w:left="720" w:firstLine="720"/>
+        <w:rPr>
+          <w:color w:val="000000"/>
+        </w:rPr>
+      </w:pPr>
+      <w:r>
+        <w:rPr>
+          <w:color w:val="000000"/>
+        </w:rPr>
+        <w:t xml:space="preserve">Daftar kata </w:t>
+      </w:r>
+      <w:proofErr w:type="spellStart"/>
+      <w:r>
+        <w:rPr>
+          <w:color w:val="000000"/>
+        </w:rPr>
+        <w:t>benda</w:t>
+      </w:r>
+      <w:proofErr w:type="spellEnd"/>
+    </w:p>
+    <w:p>
+      <w:pPr>
+        <w:numPr>
+          <w:ilvl w:val="0"/>
+          <w:numId w:val="2"/>
+        </w:numPr>
+        <w:pBdr>
+          <w:top w:val="nil"/>
+          <w:left w:val="nil"/>
+          <w:bottom w:val="nil"/>
+          <w:right w:val="nil"/>
+          <w:between w:val="nil"/>
+        </w:pBdr>
+        <w:spacing w:after="0" w:line="240" w:lineRule="auto"/>
+        <w:ind w:left="2268"/>
+        <w:contextualSpacing/>
+      </w:pPr>
+      <w:r>
+        <w:rPr>
+          <w:color w:val="000000"/>
+        </w:rPr>
+        <w:t>Menu sidebar</w:t>
+      </w:r>
+    </w:p>
+    <w:p>
+      <w:pPr>
+        <w:numPr>
+          <w:ilvl w:val="0"/>
+          <w:numId w:val="2"/>
+        </w:numPr>
+        <w:pBdr>
+          <w:top w:val="nil"/>
+          <w:left w:val="nil"/>
+          <w:bottom w:val="nil"/>
+          <w:right w:val="nil"/>
+          <w:between w:val="nil"/>
+        </w:pBdr>
+        <w:spacing w:after="0" w:line="240" w:lineRule="auto"/>
+        <w:ind w:left="2268"/>
+        <w:contextualSpacing/>
+      </w:pPr>
+      <w:r>
+        <w:rPr>
+          <w:color w:val="000000"/>
+        </w:rPr>
+        <w:t xml:space="preserve">Daftar </w:t>
+      </w:r>
+      <w:proofErr w:type="spellStart"/>
+      <w:r>
+        <w:rPr>
+          <w:color w:val="000000"/>
+        </w:rPr>
+        <w:t>buku</w:t>
+      </w:r>
+      <w:proofErr w:type="spellEnd"/>
+    </w:p>
+    <w:p>
+      <w:pPr>
+        <w:numPr>
+          <w:ilvl w:val="0"/>
+          <w:numId w:val="2"/>
+        </w:numPr>
+        <w:pBdr>
+          <w:top w:val="nil"/>
+          <w:left w:val="nil"/>
+          <w:bottom w:val="nil"/>
+          <w:right w:val="nil"/>
+          <w:between w:val="nil"/>
+        </w:pBdr>
+        <w:spacing w:after="0" w:line="240" w:lineRule="auto"/>
+        <w:ind w:left="2268"/>
+        <w:contextualSpacing/>
+      </w:pPr>
+      <w:r>
+        <w:rPr>
+          <w:color w:val="000000"/>
+        </w:rPr>
+        <w:t>Login</w:t>
+      </w:r>
+    </w:p>
+    <w:p>
+      <w:pPr>
+        <w:numPr>
+          <w:ilvl w:val="0"/>
+          <w:numId w:val="2"/>
+        </w:numPr>
+        <w:pBdr>
+          <w:top w:val="nil"/>
+          <w:left w:val="nil"/>
+          <w:bottom w:val="nil"/>
+          <w:right w:val="nil"/>
+          <w:between w:val="nil"/>
+        </w:pBdr>
+        <w:spacing w:after="0" w:line="240" w:lineRule="auto"/>
+        <w:ind w:left="2268"/>
         <w:contextualSpacing/>
       </w:pPr>
       <w:proofErr w:type="spellStart"/>
@@ -1224,6 +1591,172 @@
       <w:pPr>
         <w:numPr>
           <w:ilvl w:val="0"/>
+          <w:numId w:val="2"/>
+        </w:numPr>
+        <w:pBdr>
+          <w:top w:val="nil"/>
+          <w:left w:val="nil"/>
+          <w:bottom w:val="nil"/>
+          <w:right w:val="nil"/>
+          <w:between w:val="nil"/>
+        </w:pBdr>
+        <w:spacing w:after="0" w:line="240" w:lineRule="auto"/>
+        <w:ind w:left="2268"/>
+        <w:contextualSpacing/>
+      </w:pPr>
+      <w:proofErr w:type="spellStart"/>
+      <w:r>
+        <w:rPr>
+          <w:color w:val="000000"/>
+        </w:rPr>
+        <w:t>Buku</w:t>
+      </w:r>
+      <w:proofErr w:type="spellEnd"/>
+    </w:p>
+    <w:p>
+      <w:pPr>
+        <w:numPr>
+          <w:ilvl w:val="0"/>
+          <w:numId w:val="2"/>
+        </w:numPr>
+        <w:pBdr>
+          <w:top w:val="nil"/>
+          <w:left w:val="nil"/>
+          <w:bottom w:val="nil"/>
+          <w:right w:val="nil"/>
+          <w:between w:val="nil"/>
+        </w:pBdr>
+        <w:spacing w:after="0" w:line="240" w:lineRule="auto"/>
+        <w:ind w:left="2268"/>
+        <w:contextualSpacing/>
+      </w:pPr>
+      <w:proofErr w:type="spellStart"/>
+      <w:r>
+        <w:t>Jendela</w:t>
+      </w:r>
+      <w:proofErr w:type="spellEnd"/>
+    </w:p>
+    <w:p>
+      <w:pPr>
+        <w:numPr>
+          <w:ilvl w:val="0"/>
+          <w:numId w:val="2"/>
+        </w:numPr>
+        <w:pBdr>
+          <w:top w:val="nil"/>
+          <w:left w:val="nil"/>
+          <w:bottom w:val="nil"/>
+          <w:right w:val="nil"/>
+          <w:between w:val="nil"/>
+        </w:pBdr>
+        <w:spacing w:after="0" w:line="240" w:lineRule="auto"/>
+        <w:ind w:left="2268"/>
+        <w:contextualSpacing/>
+      </w:pPr>
+      <w:proofErr w:type="spellStart"/>
+      <w:r>
+        <w:t>Tombol</w:t>
+      </w:r>
+      <w:proofErr w:type="spellEnd"/>
+    </w:p>
+    <w:p>
+      <w:pPr>
+        <w:numPr>
+          <w:ilvl w:val="0"/>
+          <w:numId w:val="2"/>
+        </w:numPr>
+        <w:pBdr>
+          <w:top w:val="nil"/>
+          <w:left w:val="nil"/>
+          <w:bottom w:val="nil"/>
+          <w:right w:val="nil"/>
+          <w:between w:val="nil"/>
+        </w:pBdr>
+        <w:spacing w:after="0" w:line="240" w:lineRule="auto"/>
+        <w:ind w:left="2268"/>
+        <w:contextualSpacing/>
+      </w:pPr>
+      <w:r>
+        <w:t>Dialogue Box</w:t>
+      </w:r>
+    </w:p>
+    <w:p>
+      <w:pPr>
+        <w:pBdr>
+          <w:top w:val="nil"/>
+          <w:left w:val="nil"/>
+          <w:bottom w:val="nil"/>
+          <w:right w:val="nil"/>
+          <w:between w:val="nil"/>
+        </w:pBdr>
+        <w:spacing w:after="0" w:line="240" w:lineRule="auto"/>
+        <w:contextualSpacing/>
+      </w:pPr>
+    </w:p>
+    <w:p>
+      <w:pPr>
+        <w:pBdr>
+          <w:top w:val="nil"/>
+          <w:left w:val="nil"/>
+          <w:bottom w:val="nil"/>
+          <w:right w:val="nil"/>
+          <w:between w:val="nil"/>
+        </w:pBdr>
+        <w:spacing w:after="0" w:line="240" w:lineRule="auto"/>
+        <w:ind w:left="1908"/>
+        <w:contextualSpacing/>
+      </w:pPr>
+    </w:p>
+    <w:p>
+      <w:pPr>
+        <w:pBdr>
+          <w:top w:val="nil"/>
+          <w:left w:val="nil"/>
+          <w:bottom w:val="nil"/>
+          <w:right w:val="nil"/>
+          <w:between w:val="nil"/>
+        </w:pBdr>
+        <w:spacing w:after="0" w:line="240" w:lineRule="auto"/>
+        <w:ind w:left="720" w:firstLine="720"/>
+        <w:contextualSpacing/>
+      </w:pPr>
+      <w:r>
+        <w:t xml:space="preserve">Nama </w:t>
+      </w:r>
+      <w:proofErr w:type="spellStart"/>
+      <w:r>
+        <w:t>kelas</w:t>
+      </w:r>
+      <w:proofErr w:type="spellEnd"/>
+      <w:r>
+        <w:t xml:space="preserve"> yang </w:t>
+      </w:r>
+      <w:proofErr w:type="spellStart"/>
+      <w:r>
+        <w:t>memungkinkan</w:t>
+      </w:r>
+      <w:proofErr w:type="spellEnd"/>
+      <w:r>
+        <w:t xml:space="preserve"> </w:t>
+      </w:r>
+      <w:proofErr w:type="spellStart"/>
+      <w:r>
+        <w:t>dari</w:t>
+      </w:r>
+      <w:proofErr w:type="spellEnd"/>
+      <w:r>
+        <w:t xml:space="preserve"> kata </w:t>
+      </w:r>
+      <w:proofErr w:type="spellStart"/>
+      <w:r>
+        <w:t>benda</w:t>
+      </w:r>
+      <w:proofErr w:type="spellEnd"/>
+    </w:p>
+    <w:p>
+      <w:pPr>
+        <w:numPr>
+          <w:ilvl w:val="0"/>
           <w:numId w:val="1"/>
         </w:numPr>
         <w:pBdr>
@@ -1233,21 +1766,133 @@
           <w:right w:val="nil"/>
           <w:between w:val="nil"/>
         </w:pBdr>
-        <w:spacing w:line="240" w:lineRule="auto"/>
-        <w:contextualSpacing/>
-      </w:pPr>
-      <w:proofErr w:type="spellStart"/>
-      <w:r>
-        <w:rPr>
-          <w:color w:val="000000"/>
-        </w:rPr>
-        <w:t>Anggota</w:t>
-      </w:r>
-      <w:proofErr w:type="spellEnd"/>
-    </w:p>
-    <w:p>
-      <w:pPr>
-        <w:spacing w:line="240" w:lineRule="auto"/>
+        <w:spacing w:after="0" w:line="240" w:lineRule="auto"/>
+        <w:contextualSpacing/>
+      </w:pPr>
+      <w:proofErr w:type="spellStart"/>
+      <w:r>
+        <w:rPr>
+          <w:color w:val="000000"/>
+        </w:rPr>
+        <w:t>Buku</w:t>
+      </w:r>
+      <w:proofErr w:type="spellEnd"/>
+    </w:p>
+    <w:p>
+      <w:pPr>
+        <w:numPr>
+          <w:ilvl w:val="0"/>
+          <w:numId w:val="1"/>
+        </w:numPr>
+        <w:pBdr>
+          <w:top w:val="nil"/>
+          <w:left w:val="nil"/>
+          <w:bottom w:val="nil"/>
+          <w:right w:val="nil"/>
+          <w:between w:val="nil"/>
+        </w:pBdr>
+        <w:spacing w:after="0" w:line="240" w:lineRule="auto"/>
+        <w:contextualSpacing/>
+      </w:pPr>
+      <w:r>
+        <w:lastRenderedPageBreak/>
+        <w:t>Sidebar</w:t>
+      </w:r>
+    </w:p>
+    <w:p>
+      <w:pPr>
+        <w:numPr>
+          <w:ilvl w:val="0"/>
+          <w:numId w:val="1"/>
+        </w:numPr>
+        <w:pBdr>
+          <w:top w:val="nil"/>
+          <w:left w:val="nil"/>
+          <w:bottom w:val="nil"/>
+          <w:right w:val="nil"/>
+          <w:between w:val="nil"/>
+        </w:pBdr>
+        <w:spacing w:after="0" w:line="240" w:lineRule="auto"/>
+        <w:contextualSpacing/>
+      </w:pPr>
+      <w:proofErr w:type="spellStart"/>
+      <w:r>
+        <w:t>Jendela</w:t>
+      </w:r>
+      <w:proofErr w:type="spellEnd"/>
+    </w:p>
+    <w:p>
+      <w:pPr>
+        <w:numPr>
+          <w:ilvl w:val="0"/>
+          <w:numId w:val="1"/>
+        </w:numPr>
+        <w:pBdr>
+          <w:top w:val="nil"/>
+          <w:left w:val="nil"/>
+          <w:bottom w:val="nil"/>
+          <w:right w:val="nil"/>
+          <w:between w:val="nil"/>
+        </w:pBdr>
+        <w:spacing w:after="0" w:line="240" w:lineRule="auto"/>
+        <w:contextualSpacing/>
+      </w:pPr>
+      <w:proofErr w:type="spellStart"/>
+      <w:r>
+        <w:t>Tombol</w:t>
+      </w:r>
+      <w:proofErr w:type="spellEnd"/>
+    </w:p>
+    <w:p>
+      <w:pPr>
+        <w:numPr>
+          <w:ilvl w:val="0"/>
+          <w:numId w:val="1"/>
+        </w:numPr>
+        <w:pBdr>
+          <w:top w:val="nil"/>
+          <w:left w:val="nil"/>
+          <w:bottom w:val="nil"/>
+          <w:right w:val="nil"/>
+          <w:between w:val="nil"/>
+        </w:pBdr>
+        <w:spacing w:after="0" w:line="240" w:lineRule="auto"/>
+        <w:contextualSpacing/>
+      </w:pPr>
+      <w:r>
+        <w:t>Dialogue Box</w:t>
+      </w:r>
+    </w:p>
+    <w:p>
+      <w:pPr>
+        <w:pBdr>
+          <w:top w:val="nil"/>
+          <w:left w:val="nil"/>
+          <w:bottom w:val="nil"/>
+          <w:right w:val="nil"/>
+          <w:between w:val="nil"/>
+        </w:pBdr>
+        <w:spacing w:after="0" w:line="240" w:lineRule="auto"/>
+        <w:ind w:left="2160" w:hanging="720"/>
+        <w:rPr>
+          <w:color w:val="000000"/>
+        </w:rPr>
+      </w:pPr>
+    </w:p>
+    <w:p>
+      <w:pPr>
+        <w:pBdr>
+          <w:top w:val="nil"/>
+          <w:left w:val="nil"/>
+          <w:bottom w:val="nil"/>
+          <w:right w:val="nil"/>
+          <w:between w:val="nil"/>
+        </w:pBdr>
+        <w:spacing w:after="0" w:line="240" w:lineRule="auto"/>
+        <w:ind w:left="2160" w:hanging="720"/>
+        <w:rPr>
+          <w:color w:val="000000"/>
+        </w:rPr>
       </w:pPr>
     </w:p>
     <w:p>
@@ -1285,711 +1930,309 @@
         <w:rPr>
           <w:color w:val="000000"/>
         </w:rPr>
-        <w:t>Melihat</w:t>
-      </w:r>
-      <w:proofErr w:type="spellEnd"/>
-      <w:r>
-        <w:rPr>
-          <w:color w:val="000000"/>
-        </w:rPr>
-        <w:t xml:space="preserve"> daftar </w:t>
-      </w:r>
-      <w:proofErr w:type="spellStart"/>
-      <w:r>
-        <w:rPr>
-          <w:color w:val="000000"/>
-        </w:rPr>
+        <w:t>Memberi</w:t>
+      </w:r>
+      <w:proofErr w:type="spellEnd"/>
+      <w:r>
+        <w:rPr>
+          <w:color w:val="000000"/>
+        </w:rPr>
+        <w:t xml:space="preserve"> </w:t>
+      </w:r>
+      <w:proofErr w:type="spellStart"/>
+      <w:r>
+        <w:rPr>
+          <w:color w:val="000000"/>
+        </w:rPr>
+        <w:t>Aksi</w:t>
+      </w:r>
+      <w:proofErr w:type="spellEnd"/>
+      <w:r>
+        <w:rPr>
+          <w:color w:val="000000"/>
+        </w:rPr>
+        <w:t xml:space="preserve"> </w:t>
+      </w:r>
+      <w:proofErr w:type="spellStart"/>
+      <w:r>
+        <w:rPr>
+          <w:color w:val="000000"/>
+        </w:rPr>
+        <w:t>Peminjaman</w:t>
+      </w:r>
+      <w:proofErr w:type="spellEnd"/>
+      <w:r>
+        <w:rPr>
+          <w:color w:val="000000"/>
+        </w:rPr>
+        <w:t xml:space="preserve"> </w:t>
+      </w:r>
+      <w:proofErr w:type="spellStart"/>
+      <w:r>
+        <w:rPr>
+          <w:color w:val="000000"/>
+        </w:rPr>
+        <w:t>Buku</w:t>
+      </w:r>
+      <w:proofErr w:type="spellEnd"/>
+      <w:r>
+        <w:rPr>
+          <w:color w:val="000000"/>
+        </w:rPr>
+        <w:t>]</w:t>
+      </w:r>
+    </w:p>
+    <w:p>
+      <w:pPr>
+        <w:pBdr>
+          <w:top w:val="nil"/>
+          <w:left w:val="nil"/>
+          <w:bottom w:val="nil"/>
+          <w:right w:val="nil"/>
+          <w:between w:val="nil"/>
+        </w:pBdr>
+        <w:spacing w:after="0" w:line="240" w:lineRule="auto"/>
+        <w:ind w:left="1440"/>
+        <w:contextualSpacing/>
+      </w:pPr>
+    </w:p>
+    <w:p>
+      <w:pPr>
+        <w:pBdr>
+          <w:top w:val="nil"/>
+          <w:left w:val="nil"/>
+          <w:bottom w:val="nil"/>
+          <w:right w:val="nil"/>
+          <w:between w:val="nil"/>
+        </w:pBdr>
+        <w:spacing w:after="0" w:line="240" w:lineRule="auto"/>
+        <w:ind w:left="1440"/>
+        <w:contextualSpacing/>
+      </w:pPr>
+      <w:r>
+        <w:t xml:space="preserve">Daftar kata </w:t>
+      </w:r>
+      <w:proofErr w:type="spellStart"/>
+      <w:r>
+        <w:t>benda</w:t>
+      </w:r>
+      <w:proofErr w:type="spellEnd"/>
+    </w:p>
+    <w:p>
+      <w:pPr>
+        <w:pStyle w:val="ListParagraph"/>
+        <w:numPr>
+          <w:ilvl w:val="0"/>
+          <w:numId w:val="19"/>
+        </w:numPr>
+        <w:pBdr>
+          <w:top w:val="nil"/>
+          <w:left w:val="nil"/>
+          <w:bottom w:val="nil"/>
+          <w:right w:val="nil"/>
+          <w:between w:val="nil"/>
+        </w:pBdr>
+        <w:spacing w:after="0" w:line="240" w:lineRule="auto"/>
+      </w:pPr>
+      <w:proofErr w:type="spellStart"/>
+      <w:r>
+        <w:t>Pengguna</w:t>
+      </w:r>
+      <w:proofErr w:type="spellEnd"/>
+      <w:r>
+        <w:t>/</w:t>
+      </w:r>
+      <w:proofErr w:type="spellStart"/>
+      <w:r>
+        <w:t>pustakawan</w:t>
+      </w:r>
+      <w:proofErr w:type="spellEnd"/>
+    </w:p>
+    <w:p>
+      <w:pPr>
+        <w:pStyle w:val="ListParagraph"/>
+        <w:numPr>
+          <w:ilvl w:val="0"/>
+          <w:numId w:val="19"/>
+        </w:numPr>
+        <w:pBdr>
+          <w:top w:val="nil"/>
+          <w:left w:val="nil"/>
+          <w:bottom w:val="nil"/>
+          <w:right w:val="nil"/>
+          <w:between w:val="nil"/>
+        </w:pBdr>
+        <w:spacing w:after="0" w:line="240" w:lineRule="auto"/>
+      </w:pPr>
+      <w:r>
+        <w:t>Menu Renew/Submission</w:t>
+      </w:r>
+    </w:p>
+    <w:p>
+      <w:pPr>
+        <w:pStyle w:val="ListParagraph"/>
+        <w:numPr>
+          <w:ilvl w:val="0"/>
+          <w:numId w:val="19"/>
+        </w:numPr>
+        <w:pBdr>
+          <w:top w:val="nil"/>
+          <w:left w:val="nil"/>
+          <w:bottom w:val="nil"/>
+          <w:right w:val="nil"/>
+          <w:between w:val="nil"/>
+        </w:pBdr>
+        <w:spacing w:after="0" w:line="240" w:lineRule="auto"/>
+      </w:pPr>
+      <w:r>
+        <w:t>Form Enter Book ID</w:t>
+      </w:r>
+    </w:p>
+    <w:p>
+      <w:pPr>
+        <w:pStyle w:val="ListParagraph"/>
+        <w:numPr>
+          <w:ilvl w:val="0"/>
+          <w:numId w:val="19"/>
+        </w:numPr>
+        <w:pBdr>
+          <w:top w:val="nil"/>
+          <w:left w:val="nil"/>
+          <w:bottom w:val="nil"/>
+          <w:right w:val="nil"/>
+          <w:between w:val="nil"/>
+        </w:pBdr>
+        <w:spacing w:after="0" w:line="240" w:lineRule="auto"/>
+      </w:pPr>
+      <w:proofErr w:type="spellStart"/>
+      <w:r>
+        <w:t>Informasi</w:t>
+      </w:r>
+      <w:proofErr w:type="spellEnd"/>
+      <w:r>
+        <w:t xml:space="preserve"> </w:t>
+      </w:r>
+      <w:proofErr w:type="spellStart"/>
+      <w:r>
         <w:t>buku</w:t>
       </w:r>
       <w:proofErr w:type="spellEnd"/>
-      <w:r>
-        <w:rPr>
-          <w:color w:val="000000"/>
-        </w:rPr>
-        <w:t>]</w:t>
-      </w:r>
-    </w:p>
-    <w:p>
-      <w:pPr>
-        <w:pBdr>
-          <w:top w:val="nil"/>
-          <w:left w:val="nil"/>
-          <w:bottom w:val="nil"/>
-          <w:right w:val="nil"/>
-          <w:between w:val="nil"/>
-        </w:pBdr>
-        <w:spacing w:after="0" w:line="240" w:lineRule="auto"/>
-        <w:ind w:left="720" w:hanging="720"/>
-        <w:rPr>
-          <w:color w:val="000000"/>
-        </w:rPr>
-      </w:pPr>
-    </w:p>
-    <w:p>
-      <w:pPr>
-        <w:pBdr>
-          <w:top w:val="nil"/>
-          <w:left w:val="nil"/>
-          <w:bottom w:val="nil"/>
-          <w:right w:val="nil"/>
-          <w:between w:val="nil"/>
-        </w:pBdr>
-        <w:spacing w:after="0" w:line="240" w:lineRule="auto"/>
-        <w:ind w:left="720" w:firstLine="720"/>
-        <w:rPr>
-          <w:color w:val="000000"/>
-        </w:rPr>
-      </w:pPr>
-      <w:r>
-        <w:rPr>
-          <w:color w:val="000000"/>
-        </w:rPr>
-        <w:t xml:space="preserve">Daftar kata </w:t>
-      </w:r>
-      <w:proofErr w:type="spellStart"/>
-      <w:r>
-        <w:rPr>
-          <w:color w:val="000000"/>
-        </w:rPr>
+    </w:p>
+    <w:p>
+      <w:pPr>
+        <w:pStyle w:val="ListParagraph"/>
+        <w:numPr>
+          <w:ilvl w:val="0"/>
+          <w:numId w:val="19"/>
+        </w:numPr>
+        <w:pBdr>
+          <w:top w:val="nil"/>
+          <w:left w:val="nil"/>
+          <w:bottom w:val="nil"/>
+          <w:right w:val="nil"/>
+          <w:between w:val="nil"/>
+        </w:pBdr>
+        <w:spacing w:after="0" w:line="240" w:lineRule="auto"/>
+      </w:pPr>
+      <w:proofErr w:type="spellStart"/>
+      <w:proofErr w:type="gramStart"/>
+      <w:r>
+        <w:t>Pemberitahuan</w:t>
+      </w:r>
+      <w:proofErr w:type="spellEnd"/>
+      <w:r>
+        <w:t xml:space="preserve">  </w:t>
+      </w:r>
+      <w:proofErr w:type="spellStart"/>
+      <w:r>
+        <w:t>perpanjangan</w:t>
+      </w:r>
+      <w:proofErr w:type="spellEnd"/>
+      <w:proofErr w:type="gramEnd"/>
+      <w:r>
+        <w:t xml:space="preserve"> </w:t>
+      </w:r>
+      <w:proofErr w:type="spellStart"/>
+      <w:r>
+        <w:t>peminjaman</w:t>
+      </w:r>
+      <w:proofErr w:type="spellEnd"/>
+      <w:r>
+        <w:t xml:space="preserve"> </w:t>
+      </w:r>
+      <w:proofErr w:type="spellStart"/>
+      <w:r>
+        <w:t>buku</w:t>
+      </w:r>
+      <w:proofErr w:type="spellEnd"/>
+    </w:p>
+    <w:p>
+      <w:pPr>
+        <w:pStyle w:val="ListParagraph"/>
+        <w:numPr>
+          <w:ilvl w:val="0"/>
+          <w:numId w:val="19"/>
+        </w:numPr>
+        <w:pBdr>
+          <w:top w:val="nil"/>
+          <w:left w:val="nil"/>
+          <w:bottom w:val="nil"/>
+          <w:right w:val="nil"/>
+          <w:between w:val="nil"/>
+        </w:pBdr>
+        <w:spacing w:after="0" w:line="240" w:lineRule="auto"/>
+      </w:pPr>
+      <w:r>
+        <w:t xml:space="preserve">Status </w:t>
+      </w:r>
+      <w:proofErr w:type="spellStart"/>
+      <w:r>
+        <w:t>buku</w:t>
+      </w:r>
+      <w:proofErr w:type="spellEnd"/>
+    </w:p>
+    <w:p>
+      <w:pPr>
+        <w:pBdr>
+          <w:top w:val="nil"/>
+          <w:left w:val="nil"/>
+          <w:bottom w:val="nil"/>
+          <w:right w:val="nil"/>
+          <w:between w:val="nil"/>
+        </w:pBdr>
+        <w:spacing w:after="0" w:line="240" w:lineRule="auto"/>
+        <w:ind w:left="1440"/>
+      </w:pPr>
+      <w:r>
+        <w:t xml:space="preserve">Nama </w:t>
+      </w:r>
+      <w:proofErr w:type="spellStart"/>
+      <w:r>
+        <w:t>kelas</w:t>
+      </w:r>
+      <w:proofErr w:type="spellEnd"/>
+      <w:r>
+        <w:t xml:space="preserve"> yang </w:t>
+      </w:r>
+      <w:proofErr w:type="spellStart"/>
+      <w:r>
+        <w:t>memungkinkan</w:t>
+      </w:r>
+      <w:proofErr w:type="spellEnd"/>
+      <w:r>
+        <w:t xml:space="preserve"> </w:t>
+      </w:r>
+      <w:proofErr w:type="spellStart"/>
+      <w:r>
+        <w:t>dari</w:t>
+      </w:r>
+      <w:proofErr w:type="spellEnd"/>
+      <w:r>
+        <w:t xml:space="preserve"> kata </w:t>
+      </w:r>
+      <w:proofErr w:type="spellStart"/>
+      <w:r>
         <w:t>benda</w:t>
-      </w:r>
-      <w:proofErr w:type="spellEnd"/>
-    </w:p>
-    <w:p>
-      <w:pPr>
-        <w:numPr>
-          <w:ilvl w:val="0"/>
-          <w:numId w:val="2"/>
-        </w:numPr>
-        <w:pBdr>
-          <w:top w:val="nil"/>
-          <w:left w:val="nil"/>
-          <w:bottom w:val="nil"/>
-          <w:right w:val="nil"/>
-          <w:between w:val="nil"/>
-        </w:pBdr>
-        <w:spacing w:after="0" w:line="240" w:lineRule="auto"/>
-        <w:ind w:left="2268"/>
-        <w:contextualSpacing/>
-      </w:pPr>
-      <w:r>
-        <w:rPr>
-          <w:color w:val="000000"/>
-        </w:rPr>
-        <w:t>Menu sidebar</w:t>
-      </w:r>
-    </w:p>
-    <w:p>
-      <w:pPr>
-        <w:numPr>
-          <w:ilvl w:val="0"/>
-          <w:numId w:val="2"/>
-        </w:numPr>
-        <w:pBdr>
-          <w:top w:val="nil"/>
-          <w:left w:val="nil"/>
-          <w:bottom w:val="nil"/>
-          <w:right w:val="nil"/>
-          <w:between w:val="nil"/>
-        </w:pBdr>
-        <w:spacing w:after="0" w:line="240" w:lineRule="auto"/>
-        <w:ind w:left="2268"/>
-        <w:contextualSpacing/>
-      </w:pPr>
-      <w:r>
-        <w:rPr>
-          <w:color w:val="000000"/>
-        </w:rPr>
-        <w:t xml:space="preserve">Daftar </w:t>
-      </w:r>
-      <w:proofErr w:type="spellStart"/>
-      <w:r>
-        <w:rPr>
-          <w:color w:val="000000"/>
-        </w:rPr>
-        <w:t>buku</w:t>
-      </w:r>
-      <w:proofErr w:type="spellEnd"/>
-    </w:p>
-    <w:p>
-      <w:pPr>
-        <w:numPr>
-          <w:ilvl w:val="0"/>
-          <w:numId w:val="2"/>
-        </w:numPr>
-        <w:pBdr>
-          <w:top w:val="nil"/>
-          <w:left w:val="nil"/>
-          <w:bottom w:val="nil"/>
-          <w:right w:val="nil"/>
-          <w:between w:val="nil"/>
-        </w:pBdr>
-        <w:spacing w:after="0" w:line="240" w:lineRule="auto"/>
-        <w:ind w:left="2268"/>
-        <w:contextualSpacing/>
-      </w:pPr>
-      <w:r>
-        <w:rPr>
-          <w:color w:val="000000"/>
-        </w:rPr>
-        <w:t>Login</w:t>
-      </w:r>
-    </w:p>
-    <w:p>
-      <w:pPr>
-        <w:numPr>
-          <w:ilvl w:val="0"/>
-          <w:numId w:val="2"/>
-        </w:numPr>
-        <w:pBdr>
-          <w:top w:val="nil"/>
-          <w:left w:val="nil"/>
-          <w:bottom w:val="nil"/>
-          <w:right w:val="nil"/>
-          <w:between w:val="nil"/>
-        </w:pBdr>
-        <w:spacing w:after="0" w:line="240" w:lineRule="auto"/>
-        <w:ind w:left="2268"/>
-        <w:contextualSpacing/>
-      </w:pPr>
-      <w:proofErr w:type="spellStart"/>
-      <w:r>
-        <w:rPr>
-          <w:color w:val="000000"/>
-        </w:rPr>
-        <w:t>Pustakawan</w:t>
-      </w:r>
-      <w:proofErr w:type="spellEnd"/>
-    </w:p>
-    <w:p>
-      <w:pPr>
-        <w:numPr>
-          <w:ilvl w:val="0"/>
-          <w:numId w:val="2"/>
-        </w:numPr>
-        <w:pBdr>
-          <w:top w:val="nil"/>
-          <w:left w:val="nil"/>
-          <w:bottom w:val="nil"/>
-          <w:right w:val="nil"/>
-          <w:between w:val="nil"/>
-        </w:pBdr>
-        <w:spacing w:after="0" w:line="240" w:lineRule="auto"/>
-        <w:ind w:left="2268"/>
-        <w:contextualSpacing/>
-      </w:pPr>
-      <w:proofErr w:type="spellStart"/>
-      <w:r>
-        <w:rPr>
-          <w:color w:val="000000"/>
-        </w:rPr>
-        <w:t>Buku</w:t>
-      </w:r>
-      <w:proofErr w:type="spellEnd"/>
-    </w:p>
-    <w:p>
-      <w:pPr>
-        <w:pBdr>
-          <w:top w:val="nil"/>
-          <w:left w:val="nil"/>
-          <w:bottom w:val="nil"/>
-          <w:right w:val="nil"/>
-          <w:between w:val="nil"/>
-        </w:pBdr>
-        <w:spacing w:after="0" w:line="240" w:lineRule="auto"/>
-        <w:ind w:left="1908"/>
-        <w:contextualSpacing/>
-      </w:pPr>
-    </w:p>
-    <w:p>
-      <w:pPr>
-        <w:pBdr>
-          <w:top w:val="nil"/>
-          <w:left w:val="nil"/>
-          <w:bottom w:val="nil"/>
-          <w:right w:val="nil"/>
-          <w:between w:val="nil"/>
-        </w:pBdr>
-        <w:spacing w:after="0" w:line="240" w:lineRule="auto"/>
-        <w:ind w:left="720" w:firstLine="720"/>
-        <w:contextualSpacing/>
-      </w:pPr>
-      <w:r>
-        <w:t xml:space="preserve">Nama </w:t>
-      </w:r>
-      <w:proofErr w:type="spellStart"/>
-      <w:r>
-        <w:t>kelas</w:t>
-      </w:r>
-      <w:proofErr w:type="spellEnd"/>
-      <w:r>
-        <w:t xml:space="preserve"> yang </w:t>
-      </w:r>
-      <w:proofErr w:type="spellStart"/>
-      <w:r>
-        <w:t>memungkinkan</w:t>
-      </w:r>
-      <w:proofErr w:type="spellEnd"/>
-      <w:r>
-        <w:t xml:space="preserve"> </w:t>
-      </w:r>
-      <w:proofErr w:type="spellStart"/>
-      <w:r>
-        <w:t>dari</w:t>
-      </w:r>
-      <w:proofErr w:type="spellEnd"/>
-      <w:r>
-        <w:t xml:space="preserve"> kata </w:t>
-      </w:r>
-      <w:proofErr w:type="spellStart"/>
-      <w:r>
-        <w:t>benda</w:t>
-      </w:r>
-      <w:proofErr w:type="spellEnd"/>
-    </w:p>
-    <w:p>
-      <w:pPr>
-        <w:numPr>
-          <w:ilvl w:val="0"/>
-          <w:numId w:val="1"/>
-        </w:numPr>
-        <w:pBdr>
-          <w:top w:val="nil"/>
-          <w:left w:val="nil"/>
-          <w:bottom w:val="nil"/>
-          <w:right w:val="nil"/>
-          <w:between w:val="nil"/>
-        </w:pBdr>
-        <w:spacing w:after="0" w:line="240" w:lineRule="auto"/>
-        <w:contextualSpacing/>
-      </w:pPr>
-      <w:proofErr w:type="spellStart"/>
-      <w:r>
-        <w:rPr>
-          <w:color w:val="000000"/>
-        </w:rPr>
-        <w:t>Pustakawan</w:t>
-      </w:r>
-      <w:proofErr w:type="spellEnd"/>
-    </w:p>
-    <w:p>
-      <w:pPr>
-        <w:numPr>
-          <w:ilvl w:val="0"/>
-          <w:numId w:val="1"/>
-        </w:numPr>
-        <w:pBdr>
-          <w:top w:val="nil"/>
-          <w:left w:val="nil"/>
-          <w:bottom w:val="nil"/>
-          <w:right w:val="nil"/>
-          <w:between w:val="nil"/>
-        </w:pBdr>
-        <w:spacing w:after="0" w:line="240" w:lineRule="auto"/>
-        <w:contextualSpacing/>
-      </w:pPr>
-      <w:proofErr w:type="spellStart"/>
-      <w:r>
-        <w:rPr>
-          <w:color w:val="000000"/>
-        </w:rPr>
-        <w:t>Buku</w:t>
-      </w:r>
-      <w:proofErr w:type="spellEnd"/>
-    </w:p>
-    <w:p>
-      <w:pPr>
-        <w:pBdr>
-          <w:top w:val="nil"/>
-          <w:left w:val="nil"/>
-          <w:bottom w:val="nil"/>
-          <w:right w:val="nil"/>
-          <w:between w:val="nil"/>
-        </w:pBdr>
-        <w:spacing w:after="0" w:line="240" w:lineRule="auto"/>
-        <w:ind w:left="2160" w:hanging="720"/>
-        <w:rPr>
-          <w:color w:val="000000"/>
-        </w:rPr>
-      </w:pPr>
-    </w:p>
-    <w:p>
-      <w:pPr>
-        <w:pBdr>
-          <w:top w:val="nil"/>
-          <w:left w:val="nil"/>
-          <w:bottom w:val="nil"/>
-          <w:right w:val="nil"/>
-          <w:between w:val="nil"/>
-        </w:pBdr>
-        <w:spacing w:after="0" w:line="240" w:lineRule="auto"/>
-        <w:ind w:left="2160" w:hanging="720"/>
-        <w:rPr>
-          <w:color w:val="000000"/>
-        </w:rPr>
-      </w:pPr>
-    </w:p>
-    <w:p>
-      <w:pPr>
-        <w:numPr>
-          <w:ilvl w:val="0"/>
-          <w:numId w:val="13"/>
-        </w:numPr>
-        <w:pBdr>
-          <w:top w:val="nil"/>
-          <w:left w:val="nil"/>
-          <w:bottom w:val="nil"/>
-          <w:right w:val="nil"/>
-          <w:between w:val="nil"/>
-        </w:pBdr>
-        <w:spacing w:after="0" w:line="240" w:lineRule="auto"/>
-        <w:contextualSpacing/>
-      </w:pPr>
-      <w:proofErr w:type="spellStart"/>
-      <w:r>
-        <w:rPr>
-          <w:color w:val="000000"/>
-        </w:rPr>
-        <w:t>Usecase</w:t>
-      </w:r>
-      <w:proofErr w:type="spellEnd"/>
-      <w:r>
-        <w:rPr>
-          <w:color w:val="000000"/>
-        </w:rPr>
-        <w:t xml:space="preserve"> Diagram [</w:t>
-      </w:r>
-      <w:proofErr w:type="spellStart"/>
-      <w:r>
-        <w:rPr>
-          <w:color w:val="000000"/>
-        </w:rPr>
-        <w:t>Memberi</w:t>
-      </w:r>
-      <w:proofErr w:type="spellEnd"/>
-      <w:r>
-        <w:rPr>
-          <w:color w:val="000000"/>
-        </w:rPr>
-        <w:t xml:space="preserve"> </w:t>
-      </w:r>
-      <w:proofErr w:type="spellStart"/>
-      <w:r>
-        <w:rPr>
-          <w:color w:val="000000"/>
-        </w:rPr>
-        <w:t>Aksi</w:t>
-      </w:r>
-      <w:proofErr w:type="spellEnd"/>
-      <w:r>
-        <w:rPr>
-          <w:color w:val="000000"/>
-        </w:rPr>
-        <w:t xml:space="preserve"> </w:t>
-      </w:r>
-      <w:proofErr w:type="spellStart"/>
-      <w:r>
-        <w:rPr>
-          <w:color w:val="000000"/>
-        </w:rPr>
-        <w:t>Peminjaman</w:t>
-      </w:r>
-      <w:proofErr w:type="spellEnd"/>
-      <w:r>
-        <w:rPr>
-          <w:color w:val="000000"/>
-        </w:rPr>
-        <w:t xml:space="preserve"> </w:t>
-      </w:r>
-      <w:proofErr w:type="spellStart"/>
-      <w:r>
-        <w:rPr>
-          <w:color w:val="000000"/>
-        </w:rPr>
-        <w:t>Buku</w:t>
-      </w:r>
-      <w:proofErr w:type="spellEnd"/>
-      <w:r>
-        <w:rPr>
-          <w:color w:val="000000"/>
-        </w:rPr>
-        <w:t>]</w:t>
-      </w:r>
-    </w:p>
-    <w:p>
-      <w:pPr>
-        <w:pBdr>
-          <w:top w:val="nil"/>
-          <w:left w:val="nil"/>
-          <w:bottom w:val="nil"/>
-          <w:right w:val="nil"/>
-          <w:between w:val="nil"/>
-        </w:pBdr>
-        <w:spacing w:after="0" w:line="240" w:lineRule="auto"/>
-        <w:ind w:left="1440"/>
-        <w:contextualSpacing/>
-      </w:pPr>
-    </w:p>
-    <w:p>
-      <w:pPr>
-        <w:pBdr>
-          <w:top w:val="nil"/>
-          <w:left w:val="nil"/>
-          <w:bottom w:val="nil"/>
-          <w:right w:val="nil"/>
-          <w:between w:val="nil"/>
-        </w:pBdr>
-        <w:spacing w:after="0" w:line="240" w:lineRule="auto"/>
-        <w:ind w:left="1440"/>
-        <w:contextualSpacing/>
-      </w:pPr>
-      <w:r>
-        <w:t xml:space="preserve">Daftar kata </w:t>
-      </w:r>
-      <w:proofErr w:type="spellStart"/>
-      <w:r>
-        <w:t>benda</w:t>
-      </w:r>
-      <w:proofErr w:type="spellEnd"/>
-    </w:p>
-    <w:p>
-      <w:pPr>
-        <w:pStyle w:val="ListParagraph"/>
-        <w:numPr>
-          <w:ilvl w:val="0"/>
-          <w:numId w:val="19"/>
-        </w:numPr>
-        <w:pBdr>
-          <w:top w:val="nil"/>
-          <w:left w:val="nil"/>
-          <w:bottom w:val="nil"/>
-          <w:right w:val="nil"/>
-          <w:between w:val="nil"/>
-        </w:pBdr>
-        <w:spacing w:after="0" w:line="240" w:lineRule="auto"/>
-      </w:pPr>
-      <w:proofErr w:type="spellStart"/>
-      <w:r>
-        <w:t>Pengguna</w:t>
-      </w:r>
-      <w:proofErr w:type="spellEnd"/>
-      <w:r>
-        <w:t>/</w:t>
-      </w:r>
-      <w:proofErr w:type="spellStart"/>
-      <w:r>
-        <w:t>pustakawan</w:t>
-      </w:r>
-      <w:proofErr w:type="spellEnd"/>
-    </w:p>
-    <w:p>
-      <w:pPr>
-        <w:pStyle w:val="ListParagraph"/>
-        <w:numPr>
-          <w:ilvl w:val="0"/>
-          <w:numId w:val="19"/>
-        </w:numPr>
-        <w:pBdr>
-          <w:top w:val="nil"/>
-          <w:left w:val="nil"/>
-          <w:bottom w:val="nil"/>
-          <w:right w:val="nil"/>
-          <w:between w:val="nil"/>
-        </w:pBdr>
-        <w:spacing w:after="0" w:line="240" w:lineRule="auto"/>
-      </w:pPr>
-      <w:r>
-        <w:t>Menu Renew/Submission</w:t>
-      </w:r>
-    </w:p>
-    <w:p>
-      <w:pPr>
-        <w:pStyle w:val="ListParagraph"/>
-        <w:numPr>
-          <w:ilvl w:val="0"/>
-          <w:numId w:val="19"/>
-        </w:numPr>
-        <w:pBdr>
-          <w:top w:val="nil"/>
-          <w:left w:val="nil"/>
-          <w:bottom w:val="nil"/>
-          <w:right w:val="nil"/>
-          <w:between w:val="nil"/>
-        </w:pBdr>
-        <w:spacing w:after="0" w:line="240" w:lineRule="auto"/>
-      </w:pPr>
-      <w:r>
-        <w:t>Form Enter Book ID</w:t>
-      </w:r>
-    </w:p>
-    <w:p>
-      <w:pPr>
-        <w:pStyle w:val="ListParagraph"/>
-        <w:numPr>
-          <w:ilvl w:val="0"/>
-          <w:numId w:val="19"/>
-        </w:numPr>
-        <w:pBdr>
-          <w:top w:val="nil"/>
-          <w:left w:val="nil"/>
-          <w:bottom w:val="nil"/>
-          <w:right w:val="nil"/>
-          <w:between w:val="nil"/>
-        </w:pBdr>
-        <w:spacing w:after="0" w:line="240" w:lineRule="auto"/>
-      </w:pPr>
-      <w:proofErr w:type="spellStart"/>
-      <w:r>
-        <w:t>Informasi</w:t>
-      </w:r>
-      <w:proofErr w:type="spellEnd"/>
-      <w:r>
-        <w:t xml:space="preserve"> </w:t>
-      </w:r>
-      <w:proofErr w:type="spellStart"/>
-      <w:r>
-        <w:t>buku</w:t>
-      </w:r>
-      <w:proofErr w:type="spellEnd"/>
-    </w:p>
-    <w:p>
-      <w:pPr>
-        <w:pStyle w:val="ListParagraph"/>
-        <w:numPr>
-          <w:ilvl w:val="0"/>
-          <w:numId w:val="19"/>
-        </w:numPr>
-        <w:pBdr>
-          <w:top w:val="nil"/>
-          <w:left w:val="nil"/>
-          <w:bottom w:val="nil"/>
-          <w:right w:val="nil"/>
-          <w:between w:val="nil"/>
-        </w:pBdr>
-        <w:spacing w:after="0" w:line="240" w:lineRule="auto"/>
-      </w:pPr>
-      <w:proofErr w:type="spellStart"/>
-      <w:proofErr w:type="gramStart"/>
-      <w:r>
-        <w:lastRenderedPageBreak/>
-        <w:t>Pemberitahuan</w:t>
-      </w:r>
-      <w:proofErr w:type="spellEnd"/>
-      <w:r>
-        <w:t xml:space="preserve">  </w:t>
-      </w:r>
-      <w:proofErr w:type="spellStart"/>
-      <w:r>
-        <w:t>perpanjangan</w:t>
-      </w:r>
-      <w:proofErr w:type="spellEnd"/>
-      <w:proofErr w:type="gramEnd"/>
-      <w:r>
-        <w:t xml:space="preserve"> </w:t>
-      </w:r>
-      <w:proofErr w:type="spellStart"/>
-      <w:r>
-        <w:t>peminjaman</w:t>
-      </w:r>
-      <w:proofErr w:type="spellEnd"/>
-      <w:r>
-        <w:t xml:space="preserve"> </w:t>
-      </w:r>
-      <w:proofErr w:type="spellStart"/>
-      <w:r>
-        <w:t>buku</w:t>
-      </w:r>
-      <w:proofErr w:type="spellEnd"/>
-    </w:p>
-    <w:p>
-      <w:pPr>
-        <w:pStyle w:val="ListParagraph"/>
-        <w:numPr>
-          <w:ilvl w:val="0"/>
-          <w:numId w:val="19"/>
-        </w:numPr>
-        <w:pBdr>
-          <w:top w:val="nil"/>
-          <w:left w:val="nil"/>
-          <w:bottom w:val="nil"/>
-          <w:right w:val="nil"/>
-          <w:between w:val="nil"/>
-        </w:pBdr>
-        <w:spacing w:after="0" w:line="240" w:lineRule="auto"/>
-      </w:pPr>
-      <w:r>
-        <w:t xml:space="preserve">Status </w:t>
-      </w:r>
-      <w:proofErr w:type="spellStart"/>
-      <w:r>
-        <w:t>buku</w:t>
-      </w:r>
-      <w:proofErr w:type="spellEnd"/>
-    </w:p>
-    <w:p>
-      <w:pPr>
-        <w:pBdr>
-          <w:top w:val="nil"/>
-          <w:left w:val="nil"/>
-          <w:bottom w:val="nil"/>
-          <w:right w:val="nil"/>
-          <w:between w:val="nil"/>
-        </w:pBdr>
-        <w:spacing w:after="0" w:line="240" w:lineRule="auto"/>
-        <w:ind w:left="1440"/>
-      </w:pPr>
-      <w:r>
-        <w:t xml:space="preserve">Nama </w:t>
-      </w:r>
-      <w:proofErr w:type="spellStart"/>
-      <w:r>
-        <w:t>kelas</w:t>
-      </w:r>
-      <w:proofErr w:type="spellEnd"/>
-      <w:r>
-        <w:t xml:space="preserve"> yang </w:t>
-      </w:r>
-      <w:proofErr w:type="spellStart"/>
-      <w:r>
-        <w:t>memungkinkan</w:t>
-      </w:r>
-      <w:proofErr w:type="spellEnd"/>
-      <w:r>
-        <w:t xml:space="preserve"> </w:t>
-      </w:r>
-      <w:proofErr w:type="spellStart"/>
-      <w:r>
-        <w:t>dari</w:t>
-      </w:r>
-      <w:proofErr w:type="spellEnd"/>
-      <w:r>
-        <w:t xml:space="preserve"> kata </w:t>
-      </w:r>
-      <w:proofErr w:type="spellStart"/>
-      <w:r>
-        <w:t>benda</w:t>
-      </w:r>
-      <w:proofErr w:type="spellEnd"/>
-    </w:p>
-    <w:p>
-      <w:pPr>
-        <w:pStyle w:val="ListParagraph"/>
-        <w:numPr>
-          <w:ilvl w:val="0"/>
-          <w:numId w:val="22"/>
-        </w:numPr>
-        <w:pBdr>
-          <w:top w:val="nil"/>
-          <w:left w:val="nil"/>
-          <w:bottom w:val="nil"/>
-          <w:right w:val="nil"/>
-          <w:between w:val="nil"/>
-        </w:pBdr>
-        <w:spacing w:after="0" w:line="240" w:lineRule="auto"/>
-      </w:pPr>
-      <w:proofErr w:type="spellStart"/>
-      <w:r>
-        <w:t>Pustakawan</w:t>
       </w:r>
       <w:proofErr w:type="spellEnd"/>
     </w:p>
@@ -2501,17 +2744,15 @@
           <w:right w:val="nil"/>
           <w:between w:val="nil"/>
         </w:pBdr>
-        <w:spacing w:after="0" w:line="240" w:lineRule="auto"/>
-        <w:contextualSpacing/>
-      </w:pPr>
-      <w:proofErr w:type="spellStart"/>
-      <w:r>
-        <w:rPr>
-          <w:color w:val="000000"/>
-        </w:rPr>
-        <w:t>Pustakawan</w:t>
-      </w:r>
-      <w:proofErr w:type="spellEnd"/>
+        <w:spacing w:line="240" w:lineRule="auto"/>
+        <w:contextualSpacing/>
+      </w:pPr>
+      <w:r>
+        <w:rPr>
+          <w:color w:val="000000"/>
+        </w:rPr>
+        <w:t>Member</w:t>
+      </w:r>
     </w:p>
     <w:p>
       <w:pPr>
@@ -2530,10 +2771,7 @@
         <w:contextualSpacing/>
       </w:pPr>
       <w:r>
-        <w:rPr>
-          <w:color w:val="000000"/>
-        </w:rPr>
-        <w:t>Member</w:t>
+        <w:t>Sidebar</w:t>
       </w:r>
     </w:p>
     <w:p>
@@ -2862,6 +3100,7 @@
         <w:rPr>
           <w:color w:val="000000"/>
         </w:rPr>
+        <w:lastRenderedPageBreak/>
         <w:t xml:space="preserve">Daftar kata </w:t>
       </w:r>
       <w:proofErr w:type="spellStart"/>
@@ -3164,7 +3403,6 @@
         <w:rPr>
           <w:color w:val="000000"/>
         </w:rPr>
-        <w:lastRenderedPageBreak/>
         <w:t>Penerbit</w:t>
       </w:r>
       <w:proofErr w:type="spellEnd"/>
@@ -3219,20 +3457,17 @@
           <w:right w:val="nil"/>
           <w:between w:val="nil"/>
         </w:pBdr>
-        <w:spacing w:after="0"/>
-        <w:contextualSpacing/>
-        <w:rPr>
-          <w:color w:val="000000"/>
-        </w:rPr>
-      </w:pPr>
-      <w:proofErr w:type="spellStart"/>
-      <w:r>
-        <w:rPr>
-          <w:color w:val="000000"/>
-        </w:rPr>
-        <w:t>Pustakawan</w:t>
-      </w:r>
-      <w:proofErr w:type="spellEnd"/>
+        <w:contextualSpacing/>
+        <w:rPr>
+          <w:color w:val="000000"/>
+        </w:rPr>
+      </w:pPr>
+      <w:r>
+        <w:rPr>
+          <w:color w:val="000000"/>
+        </w:rPr>
+        <w:t>Book</w:t>
+      </w:r>
     </w:p>
     <w:p>
       <w:pPr>
@@ -3256,8 +3491,10 @@
         <w:rPr>
           <w:color w:val="000000"/>
         </w:rPr>
-        <w:t>Book</w:t>
-      </w:r>
+        <w:t>Sidebar</w:t>
+      </w:r>
+      <w:bookmarkStart w:id="0" w:name="_GoBack"/>
+      <w:bookmarkEnd w:id="0"/>
     </w:p>
     <w:p>
       <w:pPr>
@@ -3845,87 +4082,6 @@
         <w:spacing w:after="0" w:line="240" w:lineRule="auto"/>
         <w:contextualSpacing/>
       </w:pPr>
-      <w:r>
-        <w:rPr>
-          <w:color w:val="000000"/>
-        </w:rPr>
-        <w:t xml:space="preserve">Daftar </w:t>
-      </w:r>
-      <w:proofErr w:type="spellStart"/>
-      <w:r>
-        <w:rPr>
-          <w:color w:val="000000"/>
-        </w:rPr>
-        <w:t>Buku</w:t>
-      </w:r>
-      <w:proofErr w:type="spellEnd"/>
-    </w:p>
-    <w:p>
-      <w:pPr>
-        <w:numPr>
-          <w:ilvl w:val="0"/>
-          <w:numId w:val="11"/>
-        </w:numPr>
-        <w:pBdr>
-          <w:top w:val="nil"/>
-          <w:left w:val="nil"/>
-          <w:bottom w:val="nil"/>
-          <w:right w:val="nil"/>
-          <w:between w:val="nil"/>
-        </w:pBdr>
-        <w:spacing w:after="0" w:line="240" w:lineRule="auto"/>
-        <w:contextualSpacing/>
-      </w:pPr>
-      <w:proofErr w:type="spellStart"/>
-      <w:r>
-        <w:rPr>
-          <w:color w:val="000000"/>
-        </w:rPr>
-        <w:t>Pustakawan</w:t>
-      </w:r>
-      <w:proofErr w:type="spellEnd"/>
-    </w:p>
-    <w:p>
-      <w:pPr>
-        <w:numPr>
-          <w:ilvl w:val="0"/>
-          <w:numId w:val="11"/>
-        </w:numPr>
-        <w:pBdr>
-          <w:top w:val="nil"/>
-          <w:left w:val="nil"/>
-          <w:bottom w:val="nil"/>
-          <w:right w:val="nil"/>
-          <w:between w:val="nil"/>
-        </w:pBdr>
-        <w:spacing w:after="0" w:line="240" w:lineRule="auto"/>
-        <w:contextualSpacing/>
-      </w:pPr>
-      <w:proofErr w:type="spellStart"/>
-      <w:r>
-        <w:rPr>
-          <w:color w:val="000000"/>
-        </w:rPr>
-        <w:t>Boooklist</w:t>
-      </w:r>
-      <w:proofErr w:type="spellEnd"/>
-    </w:p>
-    <w:p>
-      <w:pPr>
-        <w:numPr>
-          <w:ilvl w:val="0"/>
-          <w:numId w:val="11"/>
-        </w:numPr>
-        <w:pBdr>
-          <w:top w:val="nil"/>
-          <w:left w:val="nil"/>
-          <w:bottom w:val="nil"/>
-          <w:right w:val="nil"/>
-          <w:between w:val="nil"/>
-        </w:pBdr>
-        <w:spacing w:after="0" w:line="240" w:lineRule="auto"/>
-        <w:contextualSpacing/>
-      </w:pPr>
       <w:proofErr w:type="spellStart"/>
       <w:r>
         <w:rPr>
@@ -4112,6 +4268,7 @@
         <w:contextualSpacing/>
       </w:pPr>
       <w:r>
+        <w:lastRenderedPageBreak/>
         <w:t>Login</w:t>
       </w:r>
     </w:p>
@@ -4216,25 +4373,10 @@
         <w:spacing w:after="0" w:line="240" w:lineRule="auto"/>
         <w:contextualSpacing/>
       </w:pPr>
-      <w:bookmarkStart w:id="0" w:name="_gjdgxs" w:colFirst="0" w:colLast="0"/>
-      <w:bookmarkEnd w:id="0"/>
-      <w:proofErr w:type="spellStart"/>
-      <w:r>
-        <w:t>Pustakawan</w:t>
-      </w:r>
-      <w:proofErr w:type="spellEnd"/>
-    </w:p>
-    <w:p>
-      <w:pPr>
-        <w:numPr>
-          <w:ilvl w:val="0"/>
-          <w:numId w:val="15"/>
-        </w:numPr>
-        <w:spacing w:after="0" w:line="240" w:lineRule="auto"/>
-        <w:contextualSpacing/>
-      </w:pPr>
-      <w:bookmarkStart w:id="1" w:name="_ul269peezzz1" w:colFirst="0" w:colLast="0"/>
+      <w:bookmarkStart w:id="1" w:name="_gjdgxs" w:colFirst="0" w:colLast="0"/>
+      <w:bookmarkStart w:id="2" w:name="_ul269peezzz1" w:colFirst="0" w:colLast="0"/>
       <w:bookmarkEnd w:id="1"/>
+      <w:bookmarkEnd w:id="2"/>
       <w:proofErr w:type="spellStart"/>
       <w:r>
         <w:t>Aturan</w:t>
@@ -4267,7 +4409,6 @@
         <w:spacing w:after="0" w:line="240" w:lineRule="auto"/>
       </w:pPr>
       <w:r>
-        <w:lastRenderedPageBreak/>
         <w:t xml:space="preserve">Dari SRS dan 7 UCD, </w:t>
       </w:r>
       <w:proofErr w:type="spellStart"/>
@@ -4323,8 +4464,6 @@
         </w:pBdr>
         <w:spacing w:after="0" w:line="240" w:lineRule="auto"/>
       </w:pPr>
-      <w:bookmarkStart w:id="2" w:name="_GoBack"/>
-      <w:bookmarkEnd w:id="2"/>
       <w:r>
         <w:rPr>
           <w:noProof/>
@@ -4332,18 +4471,18 @@
         <mc:AlternateContent>
           <mc:Choice Requires="wps">
             <w:drawing>
-              <wp:anchor distT="0" distB="0" distL="114300" distR="114300" simplePos="0" relativeHeight="251781120" behindDoc="0" locked="0" layoutInCell="1" allowOverlap="1" wp14:anchorId="5F36252B" wp14:editId="1E480A07">
+              <wp:anchor distT="0" distB="0" distL="114300" distR="114300" simplePos="0" relativeHeight="251673600" behindDoc="0" locked="0" layoutInCell="1" allowOverlap="1" wp14:anchorId="3439971F" wp14:editId="4C69FA52">
                 <wp:simplePos x="0" y="0"/>
                 <wp:positionH relativeFrom="column">
-                  <wp:posOffset>5391150</wp:posOffset>
+                  <wp:posOffset>1143000</wp:posOffset>
                 </wp:positionH>
                 <wp:positionV relativeFrom="paragraph">
-                  <wp:posOffset>125730</wp:posOffset>
+                  <wp:posOffset>672465</wp:posOffset>
                 </wp:positionV>
-                <wp:extent cx="923925" cy="1162050"/>
+                <wp:extent cx="923925" cy="361950"/>
                 <wp:effectExtent l="0" t="0" r="28575" b="19050"/>
                 <wp:wrapNone/>
-                <wp:docPr id="7" name="Text Box 7"/>
+                <wp:docPr id="15" name="Text Box 15"/>
                 <wp:cNvGraphicFramePr/>
                 <a:graphic xmlns:a="http://schemas.openxmlformats.org/drawingml/2006/main">
                   <a:graphicData uri="http://schemas.microsoft.com/office/word/2010/wordprocessingShape">
@@ -4352,7 +4491,7 @@
                       <wps:spPr>
                         <a:xfrm>
                           <a:off x="0" y="0"/>
-                          <a:ext cx="923925" cy="1162050"/>
+                          <a:ext cx="923925" cy="361950"/>
                         </a:xfrm>
                         <a:prstGeom prst="rect">
                           <a:avLst/>
@@ -4373,12 +4512,7 @@
                               <w:jc w:val="center"/>
                             </w:pPr>
                             <w:r>
-                              <w:t>Denda</w:t>
-                            </w:r>
-                          </w:p>
-                          <w:p>
-                            <w:r>
-                              <w:t>&gt;denda</w:t>
+                              <w:t>Dashboard</w:t>
                             </w:r>
                           </w:p>
                         </w:txbxContent>
@@ -4403,11 +4537,11 @@
           </mc:Choice>
           <mc:Fallback>
             <w:pict>
-              <v:shapetype w14:anchorId="5F36252B" id="_x0000_t202" coordsize="21600,21600" o:spt="202" path="m,l,21600r21600,l21600,xe">
+              <v:shapetype w14:anchorId="3439971F" id="_x0000_t202" coordsize="21600,21600" o:spt="202" path="m,l,21600r21600,l21600,xe">
                 <v:stroke joinstyle="miter"/>
                 <v:path gradientshapeok="t" o:connecttype="rect"/>
               </v:shapetype>
-              <v:shape id="Text Box 7" o:spid="_x0000_s1026" type="#_x0000_t202" style="position:absolute;margin-left:424.5pt;margin-top:9.9pt;width:72.75pt;height:91.5pt;z-index:251781120;visibility:visible;mso-wrap-style:square;mso-width-percent:0;mso-height-percent:0;mso-wrap-distance-left:9pt;mso-wrap-distance-top:0;mso-wrap-distance-right:9pt;mso-wrap-distance-bottom:0;mso-position-horizontal:absolute;mso-position-horizontal-relative:text;mso-position-vertical:absolute;mso-position-vertical-relative:text;mso-width-percent:0;mso-height-percent:0;mso-width-relative:margin;mso-height-relative:margin;v-text-anchor:top" o:gfxdata="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" fillcolor="white [3201]" strokeweight=".5pt">
+              <v:shape id="Text Box 15" o:spid="_x0000_s1026" type="#_x0000_t202" style="position:absolute;margin-left:90pt;margin-top:52.95pt;width:72.75pt;height:28.5pt;z-index:251673600;visibility:visible;mso-wrap-style:square;mso-width-percent:0;mso-height-percent:0;mso-wrap-distance-left:9pt;mso-wrap-distance-top:0;mso-wrap-distance-right:9pt;mso-wrap-distance-bottom:0;mso-position-horizontal:absolute;mso-position-horizontal-relative:text;mso-position-vertical:absolute;mso-position-vertical-relative:text;mso-width-percent:0;mso-height-percent:0;mso-width-relative:margin;mso-height-relative:margin;v-text-anchor:top" o:gfxdata="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" fillcolor="white [3201]" strokeweight=".5pt">
                 <v:textbox>
                   <w:txbxContent>
                     <w:p>
@@ -4415,12 +4549,7 @@
                         <w:jc w:val="center"/>
                       </w:pPr>
                       <w:r>
-                        <w:t>Denda</w:t>
-                      </w:r>
-                    </w:p>
-                    <w:p>
-                      <w:r>
-                        <w:t>&gt;denda</w:t>
+                        <w:t>Dashboard</w:t>
                       </w:r>
                     </w:p>
                   </w:txbxContent>
@@ -4437,18 +4566,18 @@
         <mc:AlternateContent>
           <mc:Choice Requires="wps">
             <w:drawing>
-              <wp:anchor distT="0" distB="0" distL="114300" distR="114300" simplePos="0" relativeHeight="251704320" behindDoc="0" locked="0" layoutInCell="1" allowOverlap="1" wp14:anchorId="1E2284DB" wp14:editId="4C17F0EC">
+              <wp:anchor distT="0" distB="0" distL="114300" distR="114300" simplePos="0" relativeHeight="251672576" behindDoc="0" locked="0" layoutInCell="1" allowOverlap="1" wp14:anchorId="69C6B960" wp14:editId="6D156A6D">
                 <wp:simplePos x="0" y="0"/>
                 <wp:positionH relativeFrom="column">
-                  <wp:posOffset>4343400</wp:posOffset>
+                  <wp:posOffset>2238375</wp:posOffset>
                 </wp:positionH>
                 <wp:positionV relativeFrom="paragraph">
-                  <wp:posOffset>123825</wp:posOffset>
+                  <wp:posOffset>704850</wp:posOffset>
                 </wp:positionV>
-                <wp:extent cx="923925" cy="1162050"/>
+                <wp:extent cx="923925" cy="361950"/>
                 <wp:effectExtent l="0" t="0" r="28575" b="19050"/>
                 <wp:wrapNone/>
-                <wp:docPr id="6" name="Text Box 6"/>
+                <wp:docPr id="14" name="Text Box 14"/>
                 <wp:cNvGraphicFramePr/>
                 <a:graphic xmlns:a="http://schemas.openxmlformats.org/drawingml/2006/main">
                   <a:graphicData uri="http://schemas.microsoft.com/office/word/2010/wordprocessingShape">
@@ -4457,7 +4586,7 @@
                       <wps:spPr>
                         <a:xfrm>
                           <a:off x="0" y="0"/>
-                          <a:ext cx="923925" cy="1162050"/>
+                          <a:ext cx="923925" cy="361950"/>
                         </a:xfrm>
                         <a:prstGeom prst="rect">
                           <a:avLst/>
@@ -4478,16 +4607,7 @@
                               <w:jc w:val="center"/>
                             </w:pPr>
                             <w:r>
-                              <w:t>Aturan</w:t>
-                            </w:r>
-                          </w:p>
-                          <w:p>
-                            <w:r>
-                              <w:t>&gt;dendaperhari</w:t>
-                            </w:r>
-                            <w:r>
-                              <w:br/>
-                              <w:t>&gt;durasi peminjaman</w:t>
+                              <w:t>Sidebar</w:t>
                             </w:r>
                           </w:p>
                         </w:txbxContent>
@@ -4512,7 +4632,7 @@
           </mc:Choice>
           <mc:Fallback>
             <w:pict>
-              <v:shape w14:anchorId="1E2284DB" id="Text Box 6" o:spid="_x0000_s1027" type="#_x0000_t202" style="position:absolute;margin-left:342pt;margin-top:9.75pt;width:72.75pt;height:91.5pt;z-index:251704320;visibility:visible;mso-wrap-style:square;mso-width-percent:0;mso-height-percent:0;mso-wrap-distance-left:9pt;mso-wrap-distance-top:0;mso-wrap-distance-right:9pt;mso-wrap-distance-bottom:0;mso-position-horizontal:absolute;mso-position-horizontal-relative:text;mso-position-vertical:absolute;mso-position-vertical-relative:text;mso-width-percent:0;mso-height-percent:0;mso-width-relative:margin;mso-height-relative:margin;v-text-anchor:top" o:gfxdata="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" fillcolor="white [3201]" strokeweight=".5pt">
+              <v:shape w14:anchorId="69C6B960" id="Text Box 14" o:spid="_x0000_s1027" type="#_x0000_t202" style="position:absolute;margin-left:176.25pt;margin-top:55.5pt;width:72.75pt;height:28.5pt;z-index:251672576;visibility:visible;mso-wrap-style:square;mso-width-percent:0;mso-height-percent:0;mso-wrap-distance-left:9pt;mso-wrap-distance-top:0;mso-wrap-distance-right:9pt;mso-wrap-distance-bottom:0;mso-position-horizontal:absolute;mso-position-horizontal-relative:text;mso-position-vertical:absolute;mso-position-vertical-relative:text;mso-width-percent:0;mso-height-percent:0;mso-width-relative:margin;mso-height-relative:margin;v-text-anchor:top" o:gfxdata="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" fillcolor="white [3201]" strokeweight=".5pt">
                 <v:textbox>
                   <w:txbxContent>
                     <w:p>
@@ -4520,16 +4640,7 @@
                         <w:jc w:val="center"/>
                       </w:pPr>
                       <w:r>
-                        <w:t>Aturan</w:t>
-                      </w:r>
-                    </w:p>
-                    <w:p>
-                      <w:r>
-                        <w:t>&gt;dendaperhari</w:t>
-                      </w:r>
-                      <w:r>
-                        <w:br/>
-                        <w:t>&gt;durasi peminjaman</w:t>
+                        <w:t>Sidebar</w:t>
                       </w:r>
                     </w:p>
                   </w:txbxContent>
@@ -4546,18 +4657,18 @@
         <mc:AlternateContent>
           <mc:Choice Requires="wps">
             <w:drawing>
-              <wp:anchor distT="0" distB="0" distL="114300" distR="114300" simplePos="0" relativeHeight="251627520" behindDoc="0" locked="0" layoutInCell="1" allowOverlap="1" wp14:anchorId="0F10216F" wp14:editId="384C3F32">
+              <wp:anchor distT="0" distB="0" distL="114300" distR="114300" simplePos="0" relativeHeight="251670528" behindDoc="0" locked="0" layoutInCell="1" allowOverlap="1" wp14:anchorId="44F54F32" wp14:editId="6E4FD1ED">
                 <wp:simplePos x="0" y="0"/>
                 <wp:positionH relativeFrom="column">
                   <wp:posOffset>3295650</wp:posOffset>
                 </wp:positionH>
                 <wp:positionV relativeFrom="paragraph">
-                  <wp:posOffset>116205</wp:posOffset>
+                  <wp:posOffset>691514</wp:posOffset>
                 </wp:positionV>
-                <wp:extent cx="923925" cy="1162050"/>
-                <wp:effectExtent l="0" t="0" r="28575" b="19050"/>
+                <wp:extent cx="923925" cy="504825"/>
+                <wp:effectExtent l="0" t="0" r="28575" b="28575"/>
                 <wp:wrapNone/>
-                <wp:docPr id="4" name="Text Box 4"/>
+                <wp:docPr id="13" name="Text Box 13"/>
                 <wp:cNvGraphicFramePr/>
                 <a:graphic xmlns:a="http://schemas.openxmlformats.org/drawingml/2006/main">
                   <a:graphicData uri="http://schemas.microsoft.com/office/word/2010/wordprocessingShape">
@@ -4566,7 +4677,7 @@
                       <wps:spPr>
                         <a:xfrm>
                           <a:off x="0" y="0"/>
-                          <a:ext cx="923925" cy="1162050"/>
+                          <a:ext cx="923925" cy="504825"/>
                         </a:xfrm>
                         <a:prstGeom prst="rect">
                           <a:avLst/>
@@ -4587,7 +4698,7 @@
                               <w:jc w:val="center"/>
                             </w:pPr>
                             <w:r>
-                              <w:t>Transaksi Peminjaman</w:t>
+                              <w:t>Dialogue Box</w:t>
                             </w:r>
                           </w:p>
                         </w:txbxContent>
@@ -4612,7 +4723,7 @@
           </mc:Choice>
           <mc:Fallback>
             <w:pict>
-              <v:shape w14:anchorId="0F10216F" id="Text Box 4" o:spid="_x0000_s1028" type="#_x0000_t202" style="position:absolute;margin-left:259.5pt;margin-top:9.15pt;width:72.75pt;height:91.5pt;z-index:251627520;visibility:visible;mso-wrap-style:square;mso-width-percent:0;mso-height-percent:0;mso-wrap-distance-left:9pt;mso-wrap-distance-top:0;mso-wrap-distance-right:9pt;mso-wrap-distance-bottom:0;mso-position-horizontal:absolute;mso-position-horizontal-relative:text;mso-position-vertical:absolute;mso-position-vertical-relative:text;mso-width-percent:0;mso-height-percent:0;mso-width-relative:margin;mso-height-relative:margin;v-text-anchor:top" o:gfxdata="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" fillcolor="white [3201]" strokeweight=".5pt">
+              <v:shape w14:anchorId="44F54F32" id="Text Box 13" o:spid="_x0000_s1028" type="#_x0000_t202" style="position:absolute;margin-left:259.5pt;margin-top:54.45pt;width:72.75pt;height:39.75pt;z-index:251670528;visibility:visible;mso-wrap-style:square;mso-width-percent:0;mso-height-percent:0;mso-wrap-distance-left:9pt;mso-wrap-distance-top:0;mso-wrap-distance-right:9pt;mso-wrap-distance-bottom:0;mso-position-horizontal:absolute;mso-position-horizontal-relative:text;mso-position-vertical:absolute;mso-position-vertical-relative:text;mso-width-percent:0;mso-height-percent:0;mso-width-relative:margin;mso-height-relative:margin;v-text-anchor:top" o:gfxdata="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" fillcolor="white [3201]" strokeweight=".5pt">
                 <v:textbox>
                   <w:txbxContent>
                     <w:p>
@@ -4620,7 +4731,7 @@
                         <w:jc w:val="center"/>
                       </w:pPr>
                       <w:r>
-                        <w:t>Transaksi Peminjaman</w:t>
+                        <w:t>Dialogue Box</w:t>
                       </w:r>
                     </w:p>
                   </w:txbxContent>
@@ -4637,18 +4748,18 @@
         <mc:AlternateContent>
           <mc:Choice Requires="wps">
             <w:drawing>
-              <wp:anchor distT="0" distB="0" distL="114300" distR="114300" simplePos="0" relativeHeight="251582464" behindDoc="0" locked="0" layoutInCell="1" allowOverlap="1" wp14:anchorId="0BEB4CC7" wp14:editId="7C303615">
+              <wp:anchor distT="0" distB="0" distL="114300" distR="114300" simplePos="0" relativeHeight="251669504" behindDoc="0" locked="0" layoutInCell="1" allowOverlap="1" wp14:anchorId="77A48D28" wp14:editId="7CCC2511">
                 <wp:simplePos x="0" y="0"/>
                 <wp:positionH relativeFrom="column">
-                  <wp:posOffset>2247900</wp:posOffset>
+                  <wp:posOffset>4400550</wp:posOffset>
                 </wp:positionH>
                 <wp:positionV relativeFrom="paragraph">
-                  <wp:posOffset>114300</wp:posOffset>
+                  <wp:posOffset>701040</wp:posOffset>
                 </wp:positionV>
-                <wp:extent cx="923925" cy="1162050"/>
+                <wp:extent cx="923925" cy="361950"/>
                 <wp:effectExtent l="0" t="0" r="28575" b="19050"/>
                 <wp:wrapNone/>
-                <wp:docPr id="3" name="Text Box 3"/>
+                <wp:docPr id="12" name="Text Box 12"/>
                 <wp:cNvGraphicFramePr/>
                 <a:graphic xmlns:a="http://schemas.openxmlformats.org/drawingml/2006/main">
                   <a:graphicData uri="http://schemas.microsoft.com/office/word/2010/wordprocessingShape">
@@ -4657,7 +4768,7 @@
                       <wps:spPr>
                         <a:xfrm>
                           <a:off x="0" y="0"/>
-                          <a:ext cx="923925" cy="1162050"/>
+                          <a:ext cx="923925" cy="361950"/>
                         </a:xfrm>
                         <a:prstGeom prst="rect">
                           <a:avLst/>
@@ -4677,29 +4788,11 @@
                             <w:pPr>
                               <w:jc w:val="center"/>
                             </w:pPr>
+                            <w:proofErr w:type="spellStart"/>
                             <w:r>
-                              <w:t>Buk</w:t>
+                              <w:t>Jendela</w:t>
                             </w:r>
-                            <w:r>
-                              <w:t>u</w:t>
-                            </w:r>
-                          </w:p>
-                          <w:p>
-                            <w:r>
-                              <w:t>&gt;id</w:t>
-                            </w:r>
-                            <w:r>
-                              <w:br/>
-                              <w:t>&gt;judul</w:t>
-                            </w:r>
-                            <w:r>
-                              <w:br/>
-                              <w:t>&gt;penerbit</w:t>
-                            </w:r>
-                            <w:r>
-                              <w:br/>
-                              <w:t>&gt;pemilik</w:t>
-                            </w:r>
+                            <w:proofErr w:type="spellEnd"/>
                           </w:p>
                         </w:txbxContent>
                       </wps:txbx>
@@ -4723,36 +4816,18 @@
           </mc:Choice>
           <mc:Fallback>
             <w:pict>
-              <v:shape w14:anchorId="0BEB4CC7" id="Text Box 3" o:spid="_x0000_s1029" type="#_x0000_t202" style="position:absolute;margin-left:177pt;margin-top:9pt;width:72.75pt;height:91.5pt;z-index:251582464;visibility:visible;mso-wrap-style:square;mso-width-percent:0;mso-height-percent:0;mso-wrap-distance-left:9pt;mso-wrap-distance-top:0;mso-wrap-distance-right:9pt;mso-wrap-distance-bottom:0;mso-position-horizontal:absolute;mso-position-horizontal-relative:text;mso-position-vertical:absolute;mso-position-vertical-relative:text;mso-width-percent:0;mso-height-percent:0;mso-width-relative:margin;mso-height-relative:margin;v-text-anchor:top" o:gfxdata="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" fillcolor="white [3201]" strokeweight=".5pt">
+              <v:shape w14:anchorId="77A48D28" id="Text Box 12" o:spid="_x0000_s1029" type="#_x0000_t202" style="position:absolute;margin-left:346.5pt;margin-top:55.2pt;width:72.75pt;height:28.5pt;z-index:251669504;visibility:visible;mso-wrap-style:square;mso-width-percent:0;mso-height-percent:0;mso-wrap-distance-left:9pt;mso-wrap-distance-top:0;mso-wrap-distance-right:9pt;mso-wrap-distance-bottom:0;mso-position-horizontal:absolute;mso-position-horizontal-relative:text;mso-position-vertical:absolute;mso-position-vertical-relative:text;mso-width-percent:0;mso-height-percent:0;mso-width-relative:margin;mso-height-relative:margin;v-text-anchor:top" o:gfxdata="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" fillcolor="white [3201]" strokeweight=".5pt">
                 <v:textbox>
                   <w:txbxContent>
                     <w:p>
                       <w:pPr>
                         <w:jc w:val="center"/>
                       </w:pPr>
+                      <w:proofErr w:type="spellStart"/>
                       <w:r>
-                        <w:t>Buk</w:t>
+                        <w:t>Jendela</w:t>
                       </w:r>
-                      <w:r>
-                        <w:t>u</w:t>
-                      </w:r>
-                    </w:p>
-                    <w:p>
-                      <w:r>
-                        <w:t>&gt;id</w:t>
-                      </w:r>
-                      <w:r>
-                        <w:br/>
-                        <w:t>&gt;judul</w:t>
-                      </w:r>
-                      <w:r>
-                        <w:br/>
-                        <w:t>&gt;penerbit</w:t>
-                      </w:r>
-                      <w:r>
-                        <w:br/>
-                        <w:t>&gt;pemilik</w:t>
-                      </w:r>
+                      <w:proofErr w:type="spellEnd"/>
                     </w:p>
                   </w:txbxContent>
                 </v:textbox>
@@ -4768,18 +4843,18 @@
         <mc:AlternateContent>
           <mc:Choice Requires="wps">
             <w:drawing>
-              <wp:anchor distT="0" distB="0" distL="114300" distR="114300" simplePos="0" relativeHeight="251537408" behindDoc="0" locked="0" layoutInCell="1" allowOverlap="1" wp14:anchorId="4FAE6037" wp14:editId="3CAA61A5">
+              <wp:anchor distT="0" distB="0" distL="114300" distR="114300" simplePos="0" relativeHeight="251667456" behindDoc="0" locked="0" layoutInCell="1" allowOverlap="1" wp14:anchorId="76A69BD3" wp14:editId="7B8CC1A5">
                 <wp:simplePos x="0" y="0"/>
                 <wp:positionH relativeFrom="column">
-                  <wp:posOffset>1181100</wp:posOffset>
+                  <wp:posOffset>4391025</wp:posOffset>
                 </wp:positionH>
                 <wp:positionV relativeFrom="paragraph">
-                  <wp:posOffset>122555</wp:posOffset>
+                  <wp:posOffset>158115</wp:posOffset>
                 </wp:positionV>
-                <wp:extent cx="923925" cy="1162050"/>
+                <wp:extent cx="923925" cy="361950"/>
                 <wp:effectExtent l="0" t="0" r="28575" b="19050"/>
                 <wp:wrapNone/>
-                <wp:docPr id="2" name="Text Box 2"/>
+                <wp:docPr id="11" name="Text Box 11"/>
                 <wp:cNvGraphicFramePr/>
                 <a:graphic xmlns:a="http://schemas.openxmlformats.org/drawingml/2006/main">
                   <a:graphicData uri="http://schemas.microsoft.com/office/word/2010/wordprocessingShape">
@@ -4788,7 +4863,7 @@
                       <wps:spPr>
                         <a:xfrm>
                           <a:off x="0" y="0"/>
-                          <a:ext cx="923925" cy="1162050"/>
+                          <a:ext cx="923925" cy="361950"/>
                         </a:xfrm>
                         <a:prstGeom prst="rect">
                           <a:avLst/>
@@ -4808,26 +4883,11 @@
                             <w:pPr>
                               <w:jc w:val="center"/>
                             </w:pPr>
+                            <w:proofErr w:type="spellStart"/>
                             <w:r>
-                              <w:t>Anggota</w:t>
+                              <w:t>Tombol</w:t>
                             </w:r>
-                          </w:p>
-                          <w:p>
-                            <w:r>
-                              <w:t>&gt;id</w:t>
-                            </w:r>
-                            <w:r>
-                              <w:br/>
-                              <w:t>&gt;nama</w:t>
-                            </w:r>
-                            <w:r>
-                              <w:br/>
-                              <w:t>&gt;nomor</w:t>
-                            </w:r>
-                            <w:r>
-                              <w:br/>
-                              <w:t>&gt;email</w:t>
-                            </w:r>
+                            <w:proofErr w:type="spellEnd"/>
                           </w:p>
                         </w:txbxContent>
                       </wps:txbx>
@@ -4851,33 +4911,18 @@
           </mc:Choice>
           <mc:Fallback>
             <w:pict>
-              <v:shape w14:anchorId="4FAE6037" id="Text Box 2" o:spid="_x0000_s1030" type="#_x0000_t202" style="position:absolute;margin-left:93pt;margin-top:9.65pt;width:72.75pt;height:91.5pt;z-index:251537408;visibility:visible;mso-wrap-style:square;mso-width-percent:0;mso-height-percent:0;mso-wrap-distance-left:9pt;mso-wrap-distance-top:0;mso-wrap-distance-right:9pt;mso-wrap-distance-bottom:0;mso-position-horizontal:absolute;mso-position-horizontal-relative:text;mso-position-vertical:absolute;mso-position-vertical-relative:text;mso-width-percent:0;mso-height-percent:0;mso-width-relative:margin;mso-height-relative:margin;v-text-anchor:top" o:gfxdata="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" fillcolor="white [3201]" strokeweight=".5pt">
+              <v:shape w14:anchorId="76A69BD3" id="Text Box 11" o:spid="_x0000_s1030" type="#_x0000_t202" style="position:absolute;margin-left:345.75pt;margin-top:12.45pt;width:72.75pt;height:28.5pt;z-index:251667456;visibility:visible;mso-wrap-style:square;mso-width-percent:0;mso-height-percent:0;mso-wrap-distance-left:9pt;mso-wrap-distance-top:0;mso-wrap-distance-right:9pt;mso-wrap-distance-bottom:0;mso-position-horizontal:absolute;mso-position-horizontal-relative:text;mso-position-vertical:absolute;mso-position-vertical-relative:text;mso-width-percent:0;mso-height-percent:0;mso-width-relative:margin;mso-height-relative:margin;v-text-anchor:top" o:gfxdata="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" fillcolor="white [3201]" strokeweight=".5pt">
                 <v:textbox>
                   <w:txbxContent>
                     <w:p>
                       <w:pPr>
                         <w:jc w:val="center"/>
                       </w:pPr>
+                      <w:proofErr w:type="spellStart"/>
                       <w:r>
-                        <w:t>Anggota</w:t>
+                        <w:t>Tombol</w:t>
                       </w:r>
-                    </w:p>
-                    <w:p>
-                      <w:r>
-                        <w:t>&gt;id</w:t>
-                      </w:r>
-                      <w:r>
-                        <w:br/>
-                        <w:t>&gt;nama</w:t>
-                      </w:r>
-                      <w:r>
-                        <w:br/>
-                        <w:t>&gt;nomor</w:t>
-                      </w:r>
-                      <w:r>
-                        <w:br/>
-                        <w:t>&gt;email</w:t>
-                      </w:r>
+                      <w:proofErr w:type="spellEnd"/>
                     </w:p>
                   </w:txbxContent>
                 </v:textbox>
@@ -4893,18 +4938,18 @@
         <mc:AlternateContent>
           <mc:Choice Requires="wps">
             <w:drawing>
-              <wp:anchor distT="0" distB="0" distL="114300" distR="114300" simplePos="0" relativeHeight="251535360" behindDoc="0" locked="0" layoutInCell="1" allowOverlap="1" wp14:anchorId="0C26FA34" wp14:editId="76F74C9A">
+              <wp:anchor distT="0" distB="0" distL="114300" distR="114300" simplePos="0" relativeHeight="251665408" behindDoc="0" locked="0" layoutInCell="1" allowOverlap="1" wp14:anchorId="149E2EDE" wp14:editId="083476E1">
                 <wp:simplePos x="0" y="0"/>
                 <wp:positionH relativeFrom="column">
-                  <wp:posOffset>133350</wp:posOffset>
+                  <wp:posOffset>3324225</wp:posOffset>
                 </wp:positionH>
                 <wp:positionV relativeFrom="paragraph">
-                  <wp:posOffset>120650</wp:posOffset>
+                  <wp:posOffset>158115</wp:posOffset>
                 </wp:positionV>
-                <wp:extent cx="923925" cy="1162050"/>
+                <wp:extent cx="923925" cy="361950"/>
                 <wp:effectExtent l="0" t="0" r="28575" b="19050"/>
                 <wp:wrapNone/>
-                <wp:docPr id="1" name="Text Box 1"/>
+                <wp:docPr id="10" name="Text Box 10"/>
                 <wp:cNvGraphicFramePr/>
                 <a:graphic xmlns:a="http://schemas.openxmlformats.org/drawingml/2006/main">
                   <a:graphicData uri="http://schemas.microsoft.com/office/word/2010/wordprocessingShape">
@@ -4913,7 +4958,7 @@
                       <wps:spPr>
                         <a:xfrm>
                           <a:off x="0" y="0"/>
-                          <a:ext cx="923925" cy="1162050"/>
+                          <a:ext cx="923925" cy="361950"/>
                         </a:xfrm>
                         <a:prstGeom prst="rect">
                           <a:avLst/>
@@ -4933,21 +4978,11 @@
                             <w:pPr>
                               <w:jc w:val="center"/>
                             </w:pPr>
+                            <w:proofErr w:type="spellStart"/>
                             <w:r>
-                              <w:t>Pustakawan</w:t>
+                              <w:t>Aturan</w:t>
                             </w:r>
-                          </w:p>
-                          <w:p>
-                            <w:r>
-                              <w:t>&gt;</w:t>
-                            </w:r>
-                            <w:r>
-                              <w:t>username</w:t>
-                            </w:r>
-                            <w:r>
-                              <w:br/>
-                              <w:t>&gt;password</w:t>
-                            </w:r>
+                            <w:proofErr w:type="spellEnd"/>
                           </w:p>
                         </w:txbxContent>
                       </wps:txbx>
@@ -4971,28 +5006,303 @@
           </mc:Choice>
           <mc:Fallback>
             <w:pict>
-              <v:shape w14:anchorId="0C26FA34" id="Text Box 1" o:spid="_x0000_s1031" type="#_x0000_t202" style="position:absolute;margin-left:10.5pt;margin-top:9.5pt;width:72.75pt;height:91.5pt;z-index:251535360;visibility:visible;mso-wrap-style:square;mso-width-percent:0;mso-height-percent:0;mso-wrap-distance-left:9pt;mso-wrap-distance-top:0;mso-wrap-distance-right:9pt;mso-wrap-distance-bottom:0;mso-position-horizontal:absolute;mso-position-horizontal-relative:text;mso-position-vertical:absolute;mso-position-vertical-relative:text;mso-width-percent:0;mso-height-percent:0;mso-width-relative:margin;mso-height-relative:margin;v-text-anchor:top" o:gfxdata="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" fillcolor="white [3201]" strokeweight=".5pt">
+              <v:shape w14:anchorId="149E2EDE" id="Text Box 10" o:spid="_x0000_s1031" type="#_x0000_t202" style="position:absolute;margin-left:261.75pt;margin-top:12.45pt;width:72.75pt;height:28.5pt;z-index:251665408;visibility:visible;mso-wrap-style:square;mso-width-percent:0;mso-height-percent:0;mso-wrap-distance-left:9pt;mso-wrap-distance-top:0;mso-wrap-distance-right:9pt;mso-wrap-distance-bottom:0;mso-position-horizontal:absolute;mso-position-horizontal-relative:text;mso-position-vertical:absolute;mso-position-vertical-relative:text;mso-width-percent:0;mso-height-percent:0;mso-width-relative:margin;mso-height-relative:margin;v-text-anchor:top" o:gfxdata="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" fillcolor="white [3201]" strokeweight=".5pt">
                 <v:textbox>
                   <w:txbxContent>
                     <w:p>
                       <w:pPr>
                         <w:jc w:val="center"/>
                       </w:pPr>
+                      <w:proofErr w:type="spellStart"/>
                       <w:r>
-                        <w:t>Pustakawan</w:t>
+                        <w:t>Aturan</w:t>
                       </w:r>
+                      <w:proofErr w:type="spellEnd"/>
                     </w:p>
+                  </w:txbxContent>
+                </v:textbox>
+              </v:shape>
+            </w:pict>
+          </mc:Fallback>
+        </mc:AlternateContent>
+      </w:r>
+      <w:r>
+        <w:rPr>
+          <w:noProof/>
+        </w:rPr>
+        <mc:AlternateContent>
+          <mc:Choice Requires="wps">
+            <w:drawing>
+              <wp:anchor distT="0" distB="0" distL="114300" distR="114300" simplePos="0" relativeHeight="251663360" behindDoc="0" locked="0" layoutInCell="1" allowOverlap="1" wp14:anchorId="290DD6A3" wp14:editId="793D3F1A">
+                <wp:simplePos x="0" y="0"/>
+                <wp:positionH relativeFrom="column">
+                  <wp:posOffset>2257425</wp:posOffset>
+                </wp:positionH>
+                <wp:positionV relativeFrom="paragraph">
+                  <wp:posOffset>139065</wp:posOffset>
+                </wp:positionV>
+                <wp:extent cx="923925" cy="361950"/>
+                <wp:effectExtent l="0" t="0" r="28575" b="19050"/>
+                <wp:wrapNone/>
+                <wp:docPr id="9" name="Text Box 9"/>
+                <wp:cNvGraphicFramePr/>
+                <a:graphic xmlns:a="http://schemas.openxmlformats.org/drawingml/2006/main">
+                  <a:graphicData uri="http://schemas.microsoft.com/office/word/2010/wordprocessingShape">
+                    <wps:wsp>
+                      <wps:cNvSpPr txBox="1"/>
+                      <wps:spPr>
+                        <a:xfrm>
+                          <a:off x="0" y="0"/>
+                          <a:ext cx="923925" cy="361950"/>
+                        </a:xfrm>
+                        <a:prstGeom prst="rect">
+                          <a:avLst/>
+                        </a:prstGeom>
+                        <a:solidFill>
+                          <a:schemeClr val="lt1"/>
+                        </a:solidFill>
+                        <a:ln w="6350">
+                          <a:solidFill>
+                            <a:prstClr val="black"/>
+                          </a:solidFill>
+                        </a:ln>
+                      </wps:spPr>
+                      <wps:txbx>
+                        <w:txbxContent>
+                          <w:p>
+                            <w:pPr>
+                              <w:jc w:val="center"/>
+                            </w:pPr>
+                            <w:proofErr w:type="spellStart"/>
+                            <w:r>
+                              <w:t>Transaksi</w:t>
+                            </w:r>
+                            <w:proofErr w:type="spellEnd"/>
+                          </w:p>
+                        </w:txbxContent>
+                      </wps:txbx>
+                      <wps:bodyPr rot="0" spcFirstLastPara="0" vertOverflow="overflow" horzOverflow="overflow" vert="horz" wrap="square" lIns="91440" tIns="45720" rIns="91440" bIns="45720" numCol="1" spcCol="0" rtlCol="0" fromWordArt="0" anchor="t" anchorCtr="0" forceAA="0" compatLnSpc="1">
+                        <a:prstTxWarp prst="textNoShape">
+                          <a:avLst/>
+                        </a:prstTxWarp>
+                        <a:noAutofit/>
+                      </wps:bodyPr>
+                    </wps:wsp>
+                  </a:graphicData>
+                </a:graphic>
+                <wp14:sizeRelH relativeFrom="margin">
+                  <wp14:pctWidth>0</wp14:pctWidth>
+                </wp14:sizeRelH>
+                <wp14:sizeRelV relativeFrom="margin">
+                  <wp14:pctHeight>0</wp14:pctHeight>
+                </wp14:sizeRelV>
+              </wp:anchor>
+            </w:drawing>
+          </mc:Choice>
+          <mc:Fallback>
+            <w:pict>
+              <v:shape w14:anchorId="290DD6A3" id="Text Box 9" o:spid="_x0000_s1032" type="#_x0000_t202" style="position:absolute;margin-left:177.75pt;margin-top:10.95pt;width:72.75pt;height:28.5pt;z-index:251663360;visibility:visible;mso-wrap-style:square;mso-width-percent:0;mso-height-percent:0;mso-wrap-distance-left:9pt;mso-wrap-distance-top:0;mso-wrap-distance-right:9pt;mso-wrap-distance-bottom:0;mso-position-horizontal:absolute;mso-position-horizontal-relative:text;mso-position-vertical:absolute;mso-position-vertical-relative:text;mso-width-percent:0;mso-height-percent:0;mso-width-relative:margin;mso-height-relative:margin;v-text-anchor:top" o:gfxdata="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" fillcolor="white [3201]" strokeweight=".5pt">
+                <v:textbox>
+                  <w:txbxContent>
                     <w:p>
+                      <w:pPr>
+                        <w:jc w:val="center"/>
+                      </w:pPr>
+                      <w:proofErr w:type="spellStart"/>
                       <w:r>
-                        <w:t>&gt;</w:t>
+                        <w:t>Transaksi</w:t>
                       </w:r>
+                      <w:proofErr w:type="spellEnd"/>
+                    </w:p>
+                  </w:txbxContent>
+                </v:textbox>
+              </v:shape>
+            </w:pict>
+          </mc:Fallback>
+        </mc:AlternateContent>
+      </w:r>
+      <w:r>
+        <w:rPr>
+          <w:noProof/>
+        </w:rPr>
+        <mc:AlternateContent>
+          <mc:Choice Requires="wps">
+            <w:drawing>
+              <wp:anchor distT="0" distB="0" distL="114300" distR="114300" simplePos="0" relativeHeight="251661312" behindDoc="0" locked="0" layoutInCell="1" allowOverlap="1" wp14:anchorId="3A3BAE55" wp14:editId="20B91FDA">
+                <wp:simplePos x="0" y="0"/>
+                <wp:positionH relativeFrom="column">
+                  <wp:posOffset>1200150</wp:posOffset>
+                </wp:positionH>
+                <wp:positionV relativeFrom="paragraph">
+                  <wp:posOffset>139065</wp:posOffset>
+                </wp:positionV>
+                <wp:extent cx="923925" cy="361950"/>
+                <wp:effectExtent l="0" t="0" r="28575" b="19050"/>
+                <wp:wrapNone/>
+                <wp:docPr id="8" name="Text Box 8"/>
+                <wp:cNvGraphicFramePr/>
+                <a:graphic xmlns:a="http://schemas.openxmlformats.org/drawingml/2006/main">
+                  <a:graphicData uri="http://schemas.microsoft.com/office/word/2010/wordprocessingShape">
+                    <wps:wsp>
+                      <wps:cNvSpPr txBox="1"/>
+                      <wps:spPr>
+                        <a:xfrm>
+                          <a:off x="0" y="0"/>
+                          <a:ext cx="923925" cy="361950"/>
+                        </a:xfrm>
+                        <a:prstGeom prst="rect">
+                          <a:avLst/>
+                        </a:prstGeom>
+                        <a:solidFill>
+                          <a:schemeClr val="lt1"/>
+                        </a:solidFill>
+                        <a:ln w="6350">
+                          <a:solidFill>
+                            <a:prstClr val="black"/>
+                          </a:solidFill>
+                        </a:ln>
+                      </wps:spPr>
+                      <wps:txbx>
+                        <w:txbxContent>
+                          <w:p>
+                            <w:pPr>
+                              <w:jc w:val="center"/>
+                            </w:pPr>
+                            <w:proofErr w:type="spellStart"/>
+                            <w:r>
+                              <w:t>Buku</w:t>
+                            </w:r>
+                            <w:proofErr w:type="spellEnd"/>
+                          </w:p>
+                        </w:txbxContent>
+                      </wps:txbx>
+                      <wps:bodyPr rot="0" spcFirstLastPara="0" vertOverflow="overflow" horzOverflow="overflow" vert="horz" wrap="square" lIns="91440" tIns="45720" rIns="91440" bIns="45720" numCol="1" spcCol="0" rtlCol="0" fromWordArt="0" anchor="t" anchorCtr="0" forceAA="0" compatLnSpc="1">
+                        <a:prstTxWarp prst="textNoShape">
+                          <a:avLst/>
+                        </a:prstTxWarp>
+                        <a:noAutofit/>
+                      </wps:bodyPr>
+                    </wps:wsp>
+                  </a:graphicData>
+                </a:graphic>
+                <wp14:sizeRelH relativeFrom="margin">
+                  <wp14:pctWidth>0</wp14:pctWidth>
+                </wp14:sizeRelH>
+                <wp14:sizeRelV relativeFrom="margin">
+                  <wp14:pctHeight>0</wp14:pctHeight>
+                </wp14:sizeRelV>
+              </wp:anchor>
+            </w:drawing>
+          </mc:Choice>
+          <mc:Fallback>
+            <w:pict>
+              <v:shape w14:anchorId="3A3BAE55" id="Text Box 8" o:spid="_x0000_s1033" type="#_x0000_t202" style="position:absolute;margin-left:94.5pt;margin-top:10.95pt;width:72.75pt;height:28.5pt;z-index:251661312;visibility:visible;mso-wrap-style:square;mso-width-percent:0;mso-height-percent:0;mso-wrap-distance-left:9pt;mso-wrap-distance-top:0;mso-wrap-distance-right:9pt;mso-wrap-distance-bottom:0;mso-position-horizontal:absolute;mso-position-horizontal-relative:text;mso-position-vertical:absolute;mso-position-vertical-relative:text;mso-width-percent:0;mso-height-percent:0;mso-width-relative:margin;mso-height-relative:margin;v-text-anchor:top" o:gfxdata="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" fillcolor="white [3201]" strokeweight=".5pt">
+                <v:textbox>
+                  <w:txbxContent>
+                    <w:p>
+                      <w:pPr>
+                        <w:jc w:val="center"/>
+                      </w:pPr>
+                      <w:proofErr w:type="spellStart"/>
                       <w:r>
-                        <w:t>username</w:t>
+                        <w:t>Buku</w:t>
                       </w:r>
+                      <w:proofErr w:type="spellEnd"/>
+                    </w:p>
+                  </w:txbxContent>
+                </v:textbox>
+              </v:shape>
+            </w:pict>
+          </mc:Fallback>
+        </mc:AlternateContent>
+      </w:r>
+      <w:r>
+        <w:rPr>
+          <w:noProof/>
+        </w:rPr>
+        <mc:AlternateContent>
+          <mc:Choice Requires="wps">
+            <w:drawing>
+              <wp:anchor distT="0" distB="0" distL="114300" distR="114300" simplePos="0" relativeHeight="251659264" behindDoc="0" locked="0" layoutInCell="1" allowOverlap="1" wp14:anchorId="31875B9C" wp14:editId="751E3F03">
+                <wp:simplePos x="0" y="0"/>
+                <wp:positionH relativeFrom="column">
+                  <wp:posOffset>161925</wp:posOffset>
+                </wp:positionH>
+                <wp:positionV relativeFrom="paragraph">
+                  <wp:posOffset>139065</wp:posOffset>
+                </wp:positionV>
+                <wp:extent cx="923925" cy="361950"/>
+                <wp:effectExtent l="0" t="0" r="28575" b="19050"/>
+                <wp:wrapNone/>
+                <wp:docPr id="5" name="Text Box 5"/>
+                <wp:cNvGraphicFramePr/>
+                <a:graphic xmlns:a="http://schemas.openxmlformats.org/drawingml/2006/main">
+                  <a:graphicData uri="http://schemas.microsoft.com/office/word/2010/wordprocessingShape">
+                    <wps:wsp>
+                      <wps:cNvSpPr txBox="1"/>
+                      <wps:spPr>
+                        <a:xfrm>
+                          <a:off x="0" y="0"/>
+                          <a:ext cx="923925" cy="361950"/>
+                        </a:xfrm>
+                        <a:prstGeom prst="rect">
+                          <a:avLst/>
+                        </a:prstGeom>
+                        <a:solidFill>
+                          <a:schemeClr val="lt1"/>
+                        </a:solidFill>
+                        <a:ln w="6350">
+                          <a:solidFill>
+                            <a:prstClr val="black"/>
+                          </a:solidFill>
+                        </a:ln>
+                      </wps:spPr>
+                      <wps:txbx>
+                        <w:txbxContent>
+                          <w:p>
+                            <w:pPr>
+                              <w:jc w:val="center"/>
+                            </w:pPr>
+                            <w:proofErr w:type="spellStart"/>
+                            <w:r>
+                              <w:t>Anggota</w:t>
+                            </w:r>
+                            <w:proofErr w:type="spellEnd"/>
+                          </w:p>
+                        </w:txbxContent>
+                      </wps:txbx>
+                      <wps:bodyPr rot="0" spcFirstLastPara="0" vertOverflow="overflow" horzOverflow="overflow" vert="horz" wrap="square" lIns="91440" tIns="45720" rIns="91440" bIns="45720" numCol="1" spcCol="0" rtlCol="0" fromWordArt="0" anchor="t" anchorCtr="0" forceAA="0" compatLnSpc="1">
+                        <a:prstTxWarp prst="textNoShape">
+                          <a:avLst/>
+                        </a:prstTxWarp>
+                        <a:noAutofit/>
+                      </wps:bodyPr>
+                    </wps:wsp>
+                  </a:graphicData>
+                </a:graphic>
+                <wp14:sizeRelH relativeFrom="margin">
+                  <wp14:pctWidth>0</wp14:pctWidth>
+                </wp14:sizeRelH>
+                <wp14:sizeRelV relativeFrom="margin">
+                  <wp14:pctHeight>0</wp14:pctHeight>
+                </wp14:sizeRelV>
+              </wp:anchor>
+            </w:drawing>
+          </mc:Choice>
+          <mc:Fallback>
+            <w:pict>
+              <v:shape w14:anchorId="31875B9C" id="Text Box 5" o:spid="_x0000_s1034" type="#_x0000_t202" style="position:absolute;margin-left:12.75pt;margin-top:10.95pt;width:72.75pt;height:28.5pt;z-index:251659264;visibility:visible;mso-wrap-style:square;mso-width-percent:0;mso-height-percent:0;mso-wrap-distance-left:9pt;mso-wrap-distance-top:0;mso-wrap-distance-right:9pt;mso-wrap-distance-bottom:0;mso-position-horizontal:absolute;mso-position-horizontal-relative:text;mso-position-vertical:absolute;mso-position-vertical-relative:text;mso-width-percent:0;mso-height-percent:0;mso-width-relative:margin;mso-height-relative:margin;v-text-anchor:top" o:gfxdata="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" fillcolor="white [3201]" strokeweight=".5pt">
+                <v:textbox>
+                  <w:txbxContent>
+                    <w:p>
+                      <w:pPr>
+                        <w:jc w:val="center"/>
+                      </w:pPr>
+                      <w:proofErr w:type="spellStart"/>
                       <w:r>
-                        <w:br/>
-                        <w:t>&gt;password</w:t>
+                        <w:t>Anggota</w:t>
                       </w:r>
+                      <w:proofErr w:type="spellEnd"/>
                     </w:p>
                   </w:txbxContent>
                 </v:textbox>

</xml_diff>